<commit_message>
add center style to template.md and reference.docx
</commit_message>
<xml_diff>
--- a/reference.docx
+++ b/reference.docx
@@ -231,97 +231,17 @@
     </w:p>
     <w:p>
       <w:pPr>
-        <w:pStyle w:val="ListParagraph"/>
-        <w:numPr>
-          <w:ilvl w:val="0"/>
-          <w:numId w:val="13"/>
-        </w:numPr>
-      </w:pPr>
-      <w:r>
-        <w:t>1</w:t>
+        <w:pStyle w:val="Compact"/>
+      </w:pPr>
+      <w:r>
+        <w:t>Compact</w:t>
       </w:r>
     </w:p>
     <w:p>
-      <w:pPr>
-        <w:pStyle w:val="ListParagraph"/>
-        <w:numPr>
-          <w:ilvl w:val="1"/>
-          <w:numId w:val="13"/>
-        </w:numPr>
-      </w:pPr>
-      <w:r>
-        <w:t>2</w:t>
-      </w:r>
-    </w:p>
-    <w:p>
-      <w:pPr>
-        <w:pStyle w:val="ListParagraph"/>
-        <w:numPr>
-          <w:ilvl w:val="2"/>
-          <w:numId w:val="13"/>
-        </w:numPr>
-      </w:pPr>
-      <w:r>
-        <w:t>3</w:t>
-      </w:r>
-    </w:p>
-    <w:p>
-      <w:pPr>
-        <w:pStyle w:val="Compact"/>
-      </w:pPr>
-      <w:r>
-        <w:t>Com</w:t>
-      </w:r>
       <w:bookmarkStart w:id="9" w:name="_GoBack"/>
       <w:bookmarkEnd w:id="9"/>
-      <w:r>
-        <w:t>pact</w:t>
-      </w:r>
     </w:p>
-    <w:p>
-      <w:pPr>
-        <w:pStyle w:val="Compact"/>
-      </w:pPr>
-      <w:r>
-        <w:t>1</w:t>
-      </w:r>
-    </w:p>
-    <w:p>
-      <w:pPr>
-        <w:pStyle w:val="Compact"/>
-        <w:numPr>
-          <w:ilvl w:val="1"/>
-          <w:numId w:val="14"/>
-        </w:numPr>
-      </w:pPr>
-      <w:r>
-        <w:t>2</w:t>
-      </w:r>
-    </w:p>
-    <w:p>
-      <w:pPr>
-        <w:pStyle w:val="Compact"/>
-        <w:numPr>
-          <w:ilvl w:val="2"/>
-          <w:numId w:val="14"/>
-        </w:numPr>
-      </w:pPr>
-      <w:r>
-        <w:t>3</w:t>
-      </w:r>
-    </w:p>
-    <w:p>
-      <w:pPr>
-        <w:pStyle w:val="Compact"/>
-        <w:numPr>
-          <w:ilvl w:val="3"/>
-          <w:numId w:val="14"/>
-        </w:numPr>
-      </w:pPr>
-      <w:r>
-        <w:t>4</w:t>
-      </w:r>
-    </w:p>
+    <w:p/>
     <w:p>
       <w:pPr>
         <w:pStyle w:val="BodyText"/>
@@ -404,8 +324,8 @@
         <w:tblCaption w:val="Table caption."/>
       </w:tblPr>
       <w:tblGrid>
-        <w:gridCol w:w="1183"/>
-        <w:gridCol w:w="1183"/>
+        <w:gridCol w:w="823"/>
+        <w:gridCol w:w="823"/>
       </w:tblGrid>
       <w:tr>
         <w:tc>
@@ -650,7 +570,7 @@
   <w:abstractNum w:abstractNumId="0" w15:restartNumberingAfterBreak="0">
     <w:nsid w:val="FFFFFF7C"/>
     <w:multiLevelType w:val="singleLevel"/>
-    <w:tmpl w:val="43ACA35E"/>
+    <w:tmpl w:val="2FD09684"/>
     <w:lvl w:ilvl="0">
       <w:start w:val="1"/>
       <w:numFmt w:val="decimal"/>
@@ -667,7 +587,7 @@
   <w:abstractNum w:abstractNumId="1" w15:restartNumberingAfterBreak="0">
     <w:nsid w:val="FFFFFF7D"/>
     <w:multiLevelType w:val="singleLevel"/>
-    <w:tmpl w:val="DC08C830"/>
+    <w:tmpl w:val="D4A65E14"/>
     <w:lvl w:ilvl="0">
       <w:start w:val="1"/>
       <w:numFmt w:val="decimal"/>
@@ -684,7 +604,7 @@
   <w:abstractNum w:abstractNumId="2" w15:restartNumberingAfterBreak="0">
     <w:nsid w:val="FFFFFF7E"/>
     <w:multiLevelType w:val="singleLevel"/>
-    <w:tmpl w:val="6A8603D2"/>
+    <w:tmpl w:val="05A4AD26"/>
     <w:lvl w:ilvl="0">
       <w:start w:val="1"/>
       <w:numFmt w:val="decimal"/>
@@ -701,7 +621,7 @@
   <w:abstractNum w:abstractNumId="3" w15:restartNumberingAfterBreak="0">
     <w:nsid w:val="FFFFFF7F"/>
     <w:multiLevelType w:val="singleLevel"/>
-    <w:tmpl w:val="77661ADC"/>
+    <w:tmpl w:val="B9C071A2"/>
     <w:lvl w:ilvl="0">
       <w:start w:val="1"/>
       <w:numFmt w:val="decimal"/>
@@ -718,7 +638,7 @@
   <w:abstractNum w:abstractNumId="4" w15:restartNumberingAfterBreak="0">
     <w:nsid w:val="FFFFFF80"/>
     <w:multiLevelType w:val="singleLevel"/>
-    <w:tmpl w:val="D5E0AAFA"/>
+    <w:tmpl w:val="DA16F5D6"/>
     <w:lvl w:ilvl="0">
       <w:start w:val="1"/>
       <w:numFmt w:val="bullet"/>
@@ -738,7 +658,7 @@
   <w:abstractNum w:abstractNumId="5" w15:restartNumberingAfterBreak="0">
     <w:nsid w:val="FFFFFF81"/>
     <w:multiLevelType w:val="singleLevel"/>
-    <w:tmpl w:val="0BFAB9B4"/>
+    <w:tmpl w:val="2D84966E"/>
     <w:lvl w:ilvl="0">
       <w:start w:val="1"/>
       <w:numFmt w:val="bullet"/>
@@ -758,7 +678,7 @@
   <w:abstractNum w:abstractNumId="6" w15:restartNumberingAfterBreak="0">
     <w:nsid w:val="FFFFFF82"/>
     <w:multiLevelType w:val="singleLevel"/>
-    <w:tmpl w:val="A46EBA92"/>
+    <w:tmpl w:val="A990710C"/>
     <w:lvl w:ilvl="0">
       <w:start w:val="1"/>
       <w:numFmt w:val="bullet"/>
@@ -778,7 +698,7 @@
   <w:abstractNum w:abstractNumId="7" w15:restartNumberingAfterBreak="0">
     <w:nsid w:val="FFFFFF83"/>
     <w:multiLevelType w:val="singleLevel"/>
-    <w:tmpl w:val="BCE42666"/>
+    <w:tmpl w:val="A6D0FC44"/>
     <w:lvl w:ilvl="0">
       <w:start w:val="1"/>
       <w:numFmt w:val="bullet"/>
@@ -798,7 +718,7 @@
   <w:abstractNum w:abstractNumId="8" w15:restartNumberingAfterBreak="0">
     <w:nsid w:val="FFFFFF88"/>
     <w:multiLevelType w:val="singleLevel"/>
-    <w:tmpl w:val="13285A30"/>
+    <w:tmpl w:val="21F4F45E"/>
     <w:lvl w:ilvl="0">
       <w:start w:val="1"/>
       <w:numFmt w:val="decimal"/>
@@ -815,7 +735,7 @@
   <w:abstractNum w:abstractNumId="9" w15:restartNumberingAfterBreak="0">
     <w:nsid w:val="FFFFFF89"/>
     <w:multiLevelType w:val="singleLevel"/>
-    <w:tmpl w:val="465217F0"/>
+    <w:tmpl w:val="170A49F2"/>
     <w:lvl w:ilvl="0">
       <w:start w:val="1"/>
       <w:numFmt w:val="bullet"/>
@@ -1173,6 +1093,119 @@
     </w:lvl>
   </w:abstractNum>
   <w:abstractNum w:abstractNumId="13" w15:restartNumberingAfterBreak="0">
+    <w:nsid w:val="26856574"/>
+    <w:multiLevelType w:val="multilevel"/>
+    <w:tmpl w:val="3FE8F7C8"/>
+    <w:lvl w:ilvl="0">
+      <w:start w:val="1"/>
+      <w:numFmt w:val="bullet"/>
+      <w:lvlText w:val=""/>
+      <w:lvlJc w:val="left"/>
+      <w:pPr>
+        <w:ind w:left="360" w:hanging="360"/>
+      </w:pPr>
+      <w:rPr>
+        <w:rFonts w:ascii="Symbol" w:hAnsi="Symbol" w:hint="default"/>
+      </w:rPr>
+    </w:lvl>
+    <w:lvl w:ilvl="1">
+      <w:start w:val="1"/>
+      <w:numFmt w:val="bullet"/>
+      <w:lvlText w:val="–"/>
+      <w:lvlJc w:val="left"/>
+      <w:pPr>
+        <w:ind w:left="720" w:hanging="360"/>
+      </w:pPr>
+      <w:rPr>
+        <w:rFonts w:ascii="font45" w:hAnsi="font45" w:hint="default"/>
+      </w:rPr>
+    </w:lvl>
+    <w:lvl w:ilvl="2">
+      <w:start w:val="1"/>
+      <w:numFmt w:val="bullet"/>
+      <w:lvlText w:val=""/>
+      <w:lvlJc w:val="left"/>
+      <w:pPr>
+        <w:ind w:left="1080" w:hanging="360"/>
+      </w:pPr>
+      <w:rPr>
+        <w:rFonts w:ascii="Symbol" w:hAnsi="Symbol" w:hint="default"/>
+      </w:rPr>
+    </w:lvl>
+    <w:lvl w:ilvl="3">
+      <w:start w:val="1"/>
+      <w:numFmt w:val="bullet"/>
+      <w:lvlText w:val=""/>
+      <w:lvlJc w:val="left"/>
+      <w:pPr>
+        <w:ind w:left="1440" w:hanging="360"/>
+      </w:pPr>
+      <w:rPr>
+        <w:rFonts w:ascii="Symbol" w:hAnsi="Symbol" w:hint="default"/>
+      </w:rPr>
+    </w:lvl>
+    <w:lvl w:ilvl="4">
+      <w:start w:val="1"/>
+      <w:numFmt w:val="bullet"/>
+      <w:lvlText w:val=""/>
+      <w:lvlJc w:val="left"/>
+      <w:pPr>
+        <w:ind w:left="1800" w:hanging="360"/>
+      </w:pPr>
+      <w:rPr>
+        <w:rFonts w:ascii="Symbol" w:hAnsi="Symbol" w:hint="default"/>
+      </w:rPr>
+    </w:lvl>
+    <w:lvl w:ilvl="5">
+      <w:start w:val="1"/>
+      <w:numFmt w:val="bullet"/>
+      <w:lvlText w:val=""/>
+      <w:lvlJc w:val="left"/>
+      <w:pPr>
+        <w:ind w:left="2160" w:hanging="360"/>
+      </w:pPr>
+      <w:rPr>
+        <w:rFonts w:ascii="Wingdings" w:hAnsi="Wingdings" w:hint="default"/>
+      </w:rPr>
+    </w:lvl>
+    <w:lvl w:ilvl="6">
+      <w:start w:val="1"/>
+      <w:numFmt w:val="bullet"/>
+      <w:lvlText w:val=""/>
+      <w:lvlJc w:val="left"/>
+      <w:pPr>
+        <w:ind w:left="2520" w:hanging="360"/>
+      </w:pPr>
+      <w:rPr>
+        <w:rFonts w:ascii="Wingdings" w:hAnsi="Wingdings" w:hint="default"/>
+      </w:rPr>
+    </w:lvl>
+    <w:lvl w:ilvl="7">
+      <w:start w:val="1"/>
+      <w:numFmt w:val="bullet"/>
+      <w:lvlText w:val=""/>
+      <w:lvlJc w:val="left"/>
+      <w:pPr>
+        <w:ind w:left="2880" w:hanging="360"/>
+      </w:pPr>
+      <w:rPr>
+        <w:rFonts w:ascii="Symbol" w:hAnsi="Symbol" w:hint="default"/>
+      </w:rPr>
+    </w:lvl>
+    <w:lvl w:ilvl="8">
+      <w:start w:val="1"/>
+      <w:numFmt w:val="bullet"/>
+      <w:lvlText w:val=""/>
+      <w:lvlJc w:val="left"/>
+      <w:pPr>
+        <w:ind w:left="3240" w:hanging="360"/>
+      </w:pPr>
+      <w:rPr>
+        <w:rFonts w:ascii="Symbol" w:hAnsi="Symbol" w:hint="default"/>
+      </w:rPr>
+    </w:lvl>
+  </w:abstractNum>
+  <w:abstractNum w:abstractNumId="14" w15:restartNumberingAfterBreak="0">
     <w:nsid w:val="26CF0639"/>
     <w:multiLevelType w:val="multilevel"/>
     <w:tmpl w:val="77FA153A"/>
@@ -1285,14 +1318,13 @@
       </w:rPr>
     </w:lvl>
   </w:abstractNum>
-  <w:abstractNum w:abstractNumId="14" w15:restartNumberingAfterBreak="0">
-    <w:nsid w:val="55185040"/>
+  <w:abstractNum w:abstractNumId="15" w15:restartNumberingAfterBreak="0">
+    <w:nsid w:val="3C4448F4"/>
     <w:multiLevelType w:val="multilevel"/>
-    <w:tmpl w:val="24926946"/>
+    <w:tmpl w:val="1E529650"/>
     <w:lvl w:ilvl="0">
       <w:start w:val="1"/>
       <w:numFmt w:val="bullet"/>
-      <w:pStyle w:val="Compact"/>
       <w:lvlText w:val=""/>
       <w:lvlJc w:val="left"/>
       <w:pPr>
@@ -1400,7 +1432,346 @@
       </w:rPr>
     </w:lvl>
   </w:abstractNum>
-  <w:abstractNum w:abstractNumId="15" w15:restartNumberingAfterBreak="0">
+  <w:abstractNum w:abstractNumId="16" w15:restartNumberingAfterBreak="0">
+    <w:nsid w:val="43A71D10"/>
+    <w:multiLevelType w:val="multilevel"/>
+    <w:tmpl w:val="DA023A28"/>
+    <w:lvl w:ilvl="0">
+      <w:start w:val="1"/>
+      <w:numFmt w:val="bullet"/>
+      <w:lvlText w:val=""/>
+      <w:lvlJc w:val="left"/>
+      <w:pPr>
+        <w:ind w:left="360" w:hanging="360"/>
+      </w:pPr>
+      <w:rPr>
+        <w:rFonts w:ascii="Wingdings" w:hAnsi="Wingdings" w:hint="default"/>
+      </w:rPr>
+    </w:lvl>
+    <w:lvl w:ilvl="1">
+      <w:start w:val="1"/>
+      <w:numFmt w:val="bullet"/>
+      <w:lvlText w:val=""/>
+      <w:lvlJc w:val="left"/>
+      <w:pPr>
+        <w:ind w:left="720" w:hanging="360"/>
+      </w:pPr>
+      <w:rPr>
+        <w:rFonts w:ascii="Wingdings" w:hAnsi="Wingdings" w:hint="default"/>
+      </w:rPr>
+    </w:lvl>
+    <w:lvl w:ilvl="2">
+      <w:start w:val="1"/>
+      <w:numFmt w:val="bullet"/>
+      <w:lvlText w:val=""/>
+      <w:lvlJc w:val="left"/>
+      <w:pPr>
+        <w:ind w:left="1080" w:hanging="360"/>
+      </w:pPr>
+      <w:rPr>
+        <w:rFonts w:ascii="Wingdings" w:hAnsi="Wingdings" w:hint="default"/>
+      </w:rPr>
+    </w:lvl>
+    <w:lvl w:ilvl="3">
+      <w:start w:val="1"/>
+      <w:numFmt w:val="bullet"/>
+      <w:lvlText w:val=""/>
+      <w:lvlJc w:val="left"/>
+      <w:pPr>
+        <w:ind w:left="1440" w:hanging="360"/>
+      </w:pPr>
+      <w:rPr>
+        <w:rFonts w:ascii="Symbol" w:hAnsi="Symbol" w:hint="default"/>
+      </w:rPr>
+    </w:lvl>
+    <w:lvl w:ilvl="4">
+      <w:start w:val="1"/>
+      <w:numFmt w:val="bullet"/>
+      <w:lvlText w:val=""/>
+      <w:lvlJc w:val="left"/>
+      <w:pPr>
+        <w:ind w:left="1800" w:hanging="360"/>
+      </w:pPr>
+      <w:rPr>
+        <w:rFonts w:ascii="Symbol" w:hAnsi="Symbol" w:hint="default"/>
+      </w:rPr>
+    </w:lvl>
+    <w:lvl w:ilvl="5">
+      <w:start w:val="1"/>
+      <w:numFmt w:val="bullet"/>
+      <w:lvlText w:val=""/>
+      <w:lvlJc w:val="left"/>
+      <w:pPr>
+        <w:ind w:left="2160" w:hanging="360"/>
+      </w:pPr>
+      <w:rPr>
+        <w:rFonts w:ascii="Wingdings" w:hAnsi="Wingdings" w:hint="default"/>
+      </w:rPr>
+    </w:lvl>
+    <w:lvl w:ilvl="6">
+      <w:start w:val="1"/>
+      <w:numFmt w:val="bullet"/>
+      <w:lvlText w:val=""/>
+      <w:lvlJc w:val="left"/>
+      <w:pPr>
+        <w:ind w:left="2520" w:hanging="360"/>
+      </w:pPr>
+      <w:rPr>
+        <w:rFonts w:ascii="Wingdings" w:hAnsi="Wingdings" w:hint="default"/>
+      </w:rPr>
+    </w:lvl>
+    <w:lvl w:ilvl="7">
+      <w:start w:val="1"/>
+      <w:numFmt w:val="bullet"/>
+      <w:lvlText w:val=""/>
+      <w:lvlJc w:val="left"/>
+      <w:pPr>
+        <w:ind w:left="2880" w:hanging="360"/>
+      </w:pPr>
+      <w:rPr>
+        <w:rFonts w:ascii="Symbol" w:hAnsi="Symbol" w:hint="default"/>
+      </w:rPr>
+    </w:lvl>
+    <w:lvl w:ilvl="8">
+      <w:start w:val="1"/>
+      <w:numFmt w:val="bullet"/>
+      <w:lvlText w:val=""/>
+      <w:lvlJc w:val="left"/>
+      <w:pPr>
+        <w:ind w:left="3240" w:hanging="360"/>
+      </w:pPr>
+      <w:rPr>
+        <w:rFonts w:ascii="Symbol" w:hAnsi="Symbol" w:hint="default"/>
+      </w:rPr>
+    </w:lvl>
+  </w:abstractNum>
+  <w:abstractNum w:abstractNumId="17" w15:restartNumberingAfterBreak="0">
+    <w:nsid w:val="4EBC5A20"/>
+    <w:multiLevelType w:val="multilevel"/>
+    <w:tmpl w:val="3FE8F7C8"/>
+    <w:lvl w:ilvl="0">
+      <w:start w:val="1"/>
+      <w:numFmt w:val="bullet"/>
+      <w:lvlText w:val=""/>
+      <w:lvlJc w:val="left"/>
+      <w:pPr>
+        <w:ind w:left="360" w:hanging="360"/>
+      </w:pPr>
+      <w:rPr>
+        <w:rFonts w:ascii="Symbol" w:hAnsi="Symbol" w:hint="default"/>
+      </w:rPr>
+    </w:lvl>
+    <w:lvl w:ilvl="1">
+      <w:start w:val="1"/>
+      <w:numFmt w:val="bullet"/>
+      <w:lvlText w:val="–"/>
+      <w:lvlJc w:val="left"/>
+      <w:pPr>
+        <w:ind w:left="720" w:hanging="360"/>
+      </w:pPr>
+      <w:rPr>
+        <w:rFonts w:ascii="font45" w:hAnsi="font45" w:hint="default"/>
+      </w:rPr>
+    </w:lvl>
+    <w:lvl w:ilvl="2">
+      <w:start w:val="1"/>
+      <w:numFmt w:val="bullet"/>
+      <w:lvlText w:val=""/>
+      <w:lvlJc w:val="left"/>
+      <w:pPr>
+        <w:ind w:left="1080" w:hanging="360"/>
+      </w:pPr>
+      <w:rPr>
+        <w:rFonts w:ascii="Symbol" w:hAnsi="Symbol" w:hint="default"/>
+      </w:rPr>
+    </w:lvl>
+    <w:lvl w:ilvl="3">
+      <w:start w:val="1"/>
+      <w:numFmt w:val="bullet"/>
+      <w:lvlText w:val=""/>
+      <w:lvlJc w:val="left"/>
+      <w:pPr>
+        <w:ind w:left="1440" w:hanging="360"/>
+      </w:pPr>
+      <w:rPr>
+        <w:rFonts w:ascii="Symbol" w:hAnsi="Symbol" w:hint="default"/>
+      </w:rPr>
+    </w:lvl>
+    <w:lvl w:ilvl="4">
+      <w:start w:val="1"/>
+      <w:numFmt w:val="bullet"/>
+      <w:lvlText w:val=""/>
+      <w:lvlJc w:val="left"/>
+      <w:pPr>
+        <w:ind w:left="1800" w:hanging="360"/>
+      </w:pPr>
+      <w:rPr>
+        <w:rFonts w:ascii="Symbol" w:hAnsi="Symbol" w:hint="default"/>
+      </w:rPr>
+    </w:lvl>
+    <w:lvl w:ilvl="5">
+      <w:start w:val="1"/>
+      <w:numFmt w:val="bullet"/>
+      <w:lvlText w:val=""/>
+      <w:lvlJc w:val="left"/>
+      <w:pPr>
+        <w:ind w:left="2160" w:hanging="360"/>
+      </w:pPr>
+      <w:rPr>
+        <w:rFonts w:ascii="Wingdings" w:hAnsi="Wingdings" w:hint="default"/>
+      </w:rPr>
+    </w:lvl>
+    <w:lvl w:ilvl="6">
+      <w:start w:val="1"/>
+      <w:numFmt w:val="bullet"/>
+      <w:lvlText w:val=""/>
+      <w:lvlJc w:val="left"/>
+      <w:pPr>
+        <w:ind w:left="2520" w:hanging="360"/>
+      </w:pPr>
+      <w:rPr>
+        <w:rFonts w:ascii="Wingdings" w:hAnsi="Wingdings" w:hint="default"/>
+      </w:rPr>
+    </w:lvl>
+    <w:lvl w:ilvl="7">
+      <w:start w:val="1"/>
+      <w:numFmt w:val="bullet"/>
+      <w:lvlText w:val=""/>
+      <w:lvlJc w:val="left"/>
+      <w:pPr>
+        <w:ind w:left="2880" w:hanging="360"/>
+      </w:pPr>
+      <w:rPr>
+        <w:rFonts w:ascii="Symbol" w:hAnsi="Symbol" w:hint="default"/>
+      </w:rPr>
+    </w:lvl>
+    <w:lvl w:ilvl="8">
+      <w:start w:val="1"/>
+      <w:numFmt w:val="bullet"/>
+      <w:lvlText w:val=""/>
+      <w:lvlJc w:val="left"/>
+      <w:pPr>
+        <w:ind w:left="3240" w:hanging="360"/>
+      </w:pPr>
+      <w:rPr>
+        <w:rFonts w:ascii="Symbol" w:hAnsi="Symbol" w:hint="default"/>
+      </w:rPr>
+    </w:lvl>
+  </w:abstractNum>
+  <w:abstractNum w:abstractNumId="18" w15:restartNumberingAfterBreak="0">
+    <w:nsid w:val="5A537B85"/>
+    <w:multiLevelType w:val="multilevel"/>
+    <w:tmpl w:val="3FE8F7C8"/>
+    <w:lvl w:ilvl="0">
+      <w:start w:val="1"/>
+      <w:numFmt w:val="bullet"/>
+      <w:lvlText w:val=""/>
+      <w:lvlJc w:val="left"/>
+      <w:pPr>
+        <w:ind w:left="360" w:hanging="360"/>
+      </w:pPr>
+      <w:rPr>
+        <w:rFonts w:ascii="Symbol" w:hAnsi="Symbol" w:hint="default"/>
+      </w:rPr>
+    </w:lvl>
+    <w:lvl w:ilvl="1">
+      <w:start w:val="1"/>
+      <w:numFmt w:val="bullet"/>
+      <w:lvlText w:val="–"/>
+      <w:lvlJc w:val="left"/>
+      <w:pPr>
+        <w:ind w:left="720" w:hanging="360"/>
+      </w:pPr>
+      <w:rPr>
+        <w:rFonts w:ascii="font45" w:hAnsi="font45" w:hint="default"/>
+      </w:rPr>
+    </w:lvl>
+    <w:lvl w:ilvl="2">
+      <w:start w:val="1"/>
+      <w:numFmt w:val="bullet"/>
+      <w:lvlText w:val=""/>
+      <w:lvlJc w:val="left"/>
+      <w:pPr>
+        <w:ind w:left="1080" w:hanging="360"/>
+      </w:pPr>
+      <w:rPr>
+        <w:rFonts w:ascii="Symbol" w:hAnsi="Symbol" w:hint="default"/>
+      </w:rPr>
+    </w:lvl>
+    <w:lvl w:ilvl="3">
+      <w:start w:val="1"/>
+      <w:numFmt w:val="bullet"/>
+      <w:lvlText w:val=""/>
+      <w:lvlJc w:val="left"/>
+      <w:pPr>
+        <w:ind w:left="1440" w:hanging="360"/>
+      </w:pPr>
+      <w:rPr>
+        <w:rFonts w:ascii="Symbol" w:hAnsi="Symbol" w:hint="default"/>
+      </w:rPr>
+    </w:lvl>
+    <w:lvl w:ilvl="4">
+      <w:start w:val="1"/>
+      <w:numFmt w:val="bullet"/>
+      <w:lvlText w:val=""/>
+      <w:lvlJc w:val="left"/>
+      <w:pPr>
+        <w:ind w:left="1800" w:hanging="360"/>
+      </w:pPr>
+      <w:rPr>
+        <w:rFonts w:ascii="Symbol" w:hAnsi="Symbol" w:hint="default"/>
+      </w:rPr>
+    </w:lvl>
+    <w:lvl w:ilvl="5">
+      <w:start w:val="1"/>
+      <w:numFmt w:val="bullet"/>
+      <w:lvlText w:val=""/>
+      <w:lvlJc w:val="left"/>
+      <w:pPr>
+        <w:ind w:left="2160" w:hanging="360"/>
+      </w:pPr>
+      <w:rPr>
+        <w:rFonts w:ascii="Wingdings" w:hAnsi="Wingdings" w:hint="default"/>
+      </w:rPr>
+    </w:lvl>
+    <w:lvl w:ilvl="6">
+      <w:start w:val="1"/>
+      <w:numFmt w:val="bullet"/>
+      <w:lvlText w:val=""/>
+      <w:lvlJc w:val="left"/>
+      <w:pPr>
+        <w:ind w:left="2520" w:hanging="360"/>
+      </w:pPr>
+      <w:rPr>
+        <w:rFonts w:ascii="Wingdings" w:hAnsi="Wingdings" w:hint="default"/>
+      </w:rPr>
+    </w:lvl>
+    <w:lvl w:ilvl="7">
+      <w:start w:val="1"/>
+      <w:numFmt w:val="bullet"/>
+      <w:lvlText w:val=""/>
+      <w:lvlJc w:val="left"/>
+      <w:pPr>
+        <w:ind w:left="2880" w:hanging="360"/>
+      </w:pPr>
+      <w:rPr>
+        <w:rFonts w:ascii="Symbol" w:hAnsi="Symbol" w:hint="default"/>
+      </w:rPr>
+    </w:lvl>
+    <w:lvl w:ilvl="8">
+      <w:start w:val="1"/>
+      <w:numFmt w:val="bullet"/>
+      <w:lvlText w:val=""/>
+      <w:lvlJc w:val="left"/>
+      <w:pPr>
+        <w:ind w:left="3240" w:hanging="360"/>
+      </w:pPr>
+      <w:rPr>
+        <w:rFonts w:ascii="Symbol" w:hAnsi="Symbol" w:hint="default"/>
+      </w:rPr>
+    </w:lvl>
+  </w:abstractNum>
+  <w:abstractNum w:abstractNumId="19" w15:restartNumberingAfterBreak="0">
     <w:nsid w:val="6CB7779C"/>
     <w:multiLevelType w:val="hybridMultilevel"/>
     <w:tmpl w:val="FB8A78A2"/>
@@ -1550,16 +1921,28 @@
     <w:abstractNumId w:val="12"/>
   </w:num>
   <w:num w:numId="13">
-    <w:abstractNumId w:val="15"/>
+    <w:abstractNumId w:val="19"/>
   </w:num>
   <w:num w:numId="14">
-    <w:abstractNumId w:val="14"/>
+    <w:abstractNumId w:val="13"/>
   </w:num>
   <w:num w:numId="15">
-    <w:abstractNumId w:val="13"/>
+    <w:abstractNumId w:val="14"/>
   </w:num>
   <w:num w:numId="16">
     <w:abstractNumId w:val="10"/>
+  </w:num>
+  <w:num w:numId="17">
+    <w:abstractNumId w:val="17"/>
+  </w:num>
+  <w:num w:numId="18">
+    <w:abstractNumId w:val="15"/>
+  </w:num>
+  <w:num w:numId="19">
+    <w:abstractNumId w:val="16"/>
+  </w:num>
+  <w:num w:numId="20">
+    <w:abstractNumId w:val="18"/>
   </w:num>
 </w:numbering>
 </file>
@@ -2170,11 +2553,6 @@
     <w:basedOn w:val="BodyText"/>
     <w:qFormat/>
     <w:rsid w:val="00594C5E"/>
-    <w:pPr>
-      <w:numPr>
-        <w:numId w:val="14"/>
-      </w:numPr>
-    </w:pPr>
   </w:style>
   <w:style w:type="paragraph" w:styleId="Title">
     <w:name w:val="Title"/>

</xml_diff>

<commit_message>
switch from lists to headers
</commit_message>
<xml_diff>
--- a/reference.docx
+++ b/reference.docx
@@ -10,22 +10,16 @@
         </w:rPr>
       </w:pPr>
       <w:r>
-        <w:t xml:space="preserve"> </w:t>
-      </w:r>
-      <w:r>
         <w:rPr>
           <w:szCs w:val="24"/>
         </w:rPr>
-        <w:t xml:space="preserve">Title </w:t>
+        <w:t>Title</w:t>
       </w:r>
     </w:p>
     <w:p>
       <w:pPr>
         <w:pStyle w:val="Subtitle"/>
       </w:pPr>
-      <w:r>
-        <w:t xml:space="preserve"> </w:t>
-      </w:r>
       <w:r>
         <w:t xml:space="preserve">Subtitle </w:t>
       </w:r>
@@ -43,7 +37,7 @@
           <w:rFonts w:cs="Times New Roman"/>
           <w:color w:val="000000" w:themeColor="text1"/>
         </w:rPr>
-        <w:t xml:space="preserve"> Author </w:t>
+        <w:t>Author</w:t>
       </w:r>
     </w:p>
     <w:p>
@@ -59,8 +53,18 @@
           <w:rFonts w:cs="Times New Roman"/>
           <w:color w:val="000000" w:themeColor="text1"/>
         </w:rPr>
-        <w:t xml:space="preserve"> Date </w:t>
-      </w:r>
+        <w:t>Date</w:t>
+      </w:r>
+    </w:p>
+    <w:p>
+      <w:pPr>
+        <w:pStyle w:val="center"/>
+      </w:pPr>
+      <w:r>
+        <w:t>center</w:t>
+      </w:r>
+      <w:bookmarkStart w:id="0" w:name="_GoBack"/>
+      <w:bookmarkEnd w:id="0"/>
     </w:p>
     <w:p>
       <w:pPr>
@@ -84,89 +88,109 @@
       <w:pPr>
         <w:pStyle w:val="Heading1"/>
       </w:pPr>
-      <w:bookmarkStart w:id="0" w:name="heading-1"/>
-      <w:r>
-        <w:t xml:space="preserve"> Heading 1 </w:t>
-      </w:r>
-      <w:bookmarkEnd w:id="0"/>
-    </w:p>
-    <w:p>
-      <w:pPr>
-        <w:pStyle w:val="Heading2"/>
-        <w:rPr>
-          <w:rFonts w:cs="Times New Roman"/>
-          <w:szCs w:val="24"/>
-        </w:rPr>
-      </w:pPr>
-      <w:bookmarkStart w:id="1" w:name="heading-2"/>
-      <w:r>
-        <w:rPr>
-          <w:rFonts w:cs="Times New Roman"/>
-          <w:szCs w:val="24"/>
-        </w:rPr>
-        <w:t xml:space="preserve"> Heading 2 </w:t>
+      <w:bookmarkStart w:id="1" w:name="heading-1"/>
+      <w:r>
+        <w:t xml:space="preserve"> Heading 1</w:t>
       </w:r>
       <w:bookmarkEnd w:id="1"/>
     </w:p>
     <w:p>
       <w:pPr>
-        <w:pStyle w:val="Heading3"/>
-        <w:rPr>
-          <w:rFonts w:cs="Times New Roman"/>
-          <w:szCs w:val="24"/>
-        </w:rPr>
-      </w:pPr>
-      <w:bookmarkStart w:id="2" w:name="heading-3"/>
-      <w:r>
-        <w:rPr>
-          <w:rFonts w:cs="Times New Roman"/>
-          <w:szCs w:val="24"/>
-        </w:rPr>
-        <w:t xml:space="preserve"> Heading 3 </w:t>
+        <w:pStyle w:val="BodyText"/>
+        <w:numPr>
+          <w:ilvl w:val="0"/>
+          <w:numId w:val="21"/>
+        </w:numPr>
+      </w:pPr>
+      <w:r>
+        <w:t>Body Text</w:t>
+      </w:r>
+    </w:p>
+    <w:p>
+      <w:pPr>
+        <w:pStyle w:val="Heading2"/>
+      </w:pPr>
+      <w:bookmarkStart w:id="2" w:name="heading-2"/>
+      <w:r>
+        <w:t>Heading 2</w:t>
       </w:r>
       <w:bookmarkEnd w:id="2"/>
     </w:p>
     <w:p>
       <w:pPr>
-        <w:pStyle w:val="Heading4"/>
-        <w:rPr>
-          <w:rFonts w:cs="Times New Roman"/>
-        </w:rPr>
-      </w:pPr>
-      <w:bookmarkStart w:id="3" w:name="heading-4"/>
-      <w:r>
-        <w:rPr>
-          <w:rFonts w:cs="Times New Roman"/>
-        </w:rPr>
-        <w:t xml:space="preserve"> Heading 4 </w:t>
+        <w:pStyle w:val="BodyText"/>
+        <w:numPr>
+          <w:ilvl w:val="1"/>
+          <w:numId w:val="21"/>
+        </w:numPr>
+      </w:pPr>
+      <w:r>
+        <w:t>Body Text</w:t>
+      </w:r>
+    </w:p>
+    <w:p>
+      <w:pPr>
+        <w:pStyle w:val="Heading3"/>
+      </w:pPr>
+      <w:bookmarkStart w:id="3" w:name="heading-3"/>
+      <w:r>
+        <w:t xml:space="preserve">Heading 3 </w:t>
       </w:r>
       <w:bookmarkEnd w:id="3"/>
     </w:p>
     <w:p>
       <w:pPr>
-        <w:pStyle w:val="Heading5"/>
-        <w:rPr>
-          <w:rFonts w:cs="Times New Roman"/>
-        </w:rPr>
-      </w:pPr>
-      <w:bookmarkStart w:id="4" w:name="heading-5"/>
-      <w:r>
-        <w:rPr>
-          <w:rFonts w:cs="Times New Roman"/>
-        </w:rPr>
-        <w:t xml:space="preserve"> Heading 5 </w:t>
+        <w:pStyle w:val="BodyText"/>
+        <w:numPr>
+          <w:ilvl w:val="2"/>
+          <w:numId w:val="21"/>
+        </w:numPr>
+      </w:pPr>
+      <w:r>
+        <w:t>Body Text</w:t>
+      </w:r>
+    </w:p>
+    <w:p>
+      <w:pPr>
+        <w:pStyle w:val="Heading4"/>
+      </w:pPr>
+      <w:bookmarkStart w:id="4" w:name="heading-4"/>
+      <w:r>
+        <w:t xml:space="preserve">Heading 4 </w:t>
       </w:r>
       <w:bookmarkEnd w:id="4"/>
     </w:p>
     <w:p>
       <w:pPr>
+        <w:pStyle w:val="BodyText"/>
+        <w:numPr>
+          <w:ilvl w:val="3"/>
+          <w:numId w:val="21"/>
+        </w:numPr>
+      </w:pPr>
+      <w:r>
+        <w:t>Body Text</w:t>
+      </w:r>
+    </w:p>
+    <w:p>
+      <w:pPr>
+        <w:pStyle w:val="Heading5"/>
+      </w:pPr>
+      <w:bookmarkStart w:id="5" w:name="heading-5"/>
+      <w:r>
+        <w:t xml:space="preserve">Heading 5 </w:t>
+      </w:r>
+      <w:bookmarkEnd w:id="5"/>
+    </w:p>
+    <w:p>
+      <w:pPr>
         <w:pStyle w:val="Heading6"/>
       </w:pPr>
-      <w:bookmarkStart w:id="5" w:name="heading-6"/>
-      <w:r>
-        <w:t xml:space="preserve"> Heading 6 </w:t>
-      </w:r>
-      <w:bookmarkEnd w:id="5"/>
+      <w:bookmarkStart w:id="6" w:name="heading-6"/>
+      <w:r>
+        <w:t>Heading 6</w:t>
+      </w:r>
+      <w:bookmarkEnd w:id="6"/>
     </w:p>
     <w:p>
       <w:pPr>
@@ -175,14 +199,14 @@
           <w:rFonts w:cs="Times New Roman"/>
         </w:rPr>
       </w:pPr>
-      <w:bookmarkStart w:id="6" w:name="heading-7"/>
+      <w:bookmarkStart w:id="7" w:name="heading-7"/>
       <w:r>
         <w:rPr>
           <w:rFonts w:cs="Times New Roman"/>
         </w:rPr>
         <w:t xml:space="preserve"> Heading 7 </w:t>
       </w:r>
-      <w:bookmarkEnd w:id="6"/>
+      <w:bookmarkEnd w:id="7"/>
     </w:p>
     <w:p>
       <w:pPr>
@@ -191,14 +215,14 @@
           <w:rFonts w:cs="Times New Roman"/>
         </w:rPr>
       </w:pPr>
-      <w:bookmarkStart w:id="7" w:name="heading-8"/>
+      <w:bookmarkStart w:id="8" w:name="heading-8"/>
       <w:r>
         <w:rPr>
           <w:rFonts w:cs="Times New Roman"/>
         </w:rPr>
         <w:t xml:space="preserve"> Heading 8 </w:t>
       </w:r>
-      <w:bookmarkEnd w:id="7"/>
+      <w:bookmarkEnd w:id="8"/>
     </w:p>
     <w:p>
       <w:pPr>
@@ -207,14 +231,14 @@
           <w:rFonts w:cs="Times New Roman"/>
         </w:rPr>
       </w:pPr>
-      <w:bookmarkStart w:id="8" w:name="heading-9"/>
+      <w:bookmarkStart w:id="9" w:name="heading-9"/>
       <w:r>
         <w:rPr>
           <w:rFonts w:cs="Times New Roman"/>
         </w:rPr>
         <w:t xml:space="preserve"> Heading 9 </w:t>
       </w:r>
-      <w:bookmarkEnd w:id="8"/>
+      <w:bookmarkEnd w:id="9"/>
     </w:p>
     <w:p>
       <w:pPr>
@@ -231,17 +255,60 @@
     </w:p>
     <w:p>
       <w:pPr>
-        <w:pStyle w:val="Compact"/>
-      </w:pPr>
-      <w:r>
-        <w:t>Compact</w:t>
+        <w:pStyle w:val="ListParagraph"/>
+        <w:numPr>
+          <w:ilvl w:val="0"/>
+          <w:numId w:val="21"/>
+        </w:numPr>
+      </w:pPr>
+      <w:r>
+        <w:t>List Paragraph</w:t>
       </w:r>
     </w:p>
     <w:p>
-      <w:bookmarkStart w:id="9" w:name="_GoBack"/>
-      <w:bookmarkEnd w:id="9"/>
+      <w:pPr>
+        <w:pStyle w:val="ListParagraph"/>
+        <w:numPr>
+          <w:ilvl w:val="1"/>
+          <w:numId w:val="21"/>
+        </w:numPr>
+      </w:pPr>
+      <w:r>
+        <w:t>List Paragraph</w:t>
+      </w:r>
     </w:p>
-    <w:p/>
+    <w:p>
+      <w:pPr>
+        <w:pStyle w:val="ListParagraph"/>
+        <w:numPr>
+          <w:ilvl w:val="2"/>
+          <w:numId w:val="21"/>
+        </w:numPr>
+      </w:pPr>
+      <w:r>
+        <w:t>List Paragraph</w:t>
+      </w:r>
+    </w:p>
+    <w:p>
+      <w:pPr>
+        <w:pStyle w:val="ListParagraph"/>
+        <w:numPr>
+          <w:ilvl w:val="3"/>
+          <w:numId w:val="21"/>
+        </w:numPr>
+      </w:pPr>
+      <w:r>
+        <w:t>List Paragraph</w:t>
+      </w:r>
+    </w:p>
+    <w:p>
+      <w:pPr>
+        <w:pStyle w:val="Compact"/>
+      </w:pPr>
+      <w:r>
+        <w:t>Compact</w:t>
+      </w:r>
+    </w:p>
     <w:p>
       <w:pPr>
         <w:pStyle w:val="BodyText"/>
@@ -486,6 +553,7 @@
           <w:rFonts w:cs="Times New Roman"/>
           <w:color w:val="000000" w:themeColor="text1"/>
         </w:rPr>
+        <w:lastRenderedPageBreak/>
         <w:t>underline</w:t>
       </w:r>
     </w:p>
@@ -621,7 +689,7 @@
   <w:abstractNum w:abstractNumId="3" w15:restartNumberingAfterBreak="0">
     <w:nsid w:val="FFFFFF7F"/>
     <w:multiLevelType w:val="singleLevel"/>
-    <w:tmpl w:val="B9C071A2"/>
+    <w:tmpl w:val="4DDECE6C"/>
     <w:lvl w:ilvl="0">
       <w:start w:val="1"/>
       <w:numFmt w:val="decimal"/>
@@ -638,7 +706,7 @@
   <w:abstractNum w:abstractNumId="4" w15:restartNumberingAfterBreak="0">
     <w:nsid w:val="FFFFFF80"/>
     <w:multiLevelType w:val="singleLevel"/>
-    <w:tmpl w:val="DA16F5D6"/>
+    <w:tmpl w:val="A06846FC"/>
     <w:lvl w:ilvl="0">
       <w:start w:val="1"/>
       <w:numFmt w:val="bullet"/>
@@ -698,7 +766,7 @@
   <w:abstractNum w:abstractNumId="7" w15:restartNumberingAfterBreak="0">
     <w:nsid w:val="FFFFFF83"/>
     <w:multiLevelType w:val="singleLevel"/>
-    <w:tmpl w:val="A6D0FC44"/>
+    <w:tmpl w:val="A030D4FC"/>
     <w:lvl w:ilvl="0">
       <w:start w:val="1"/>
       <w:numFmt w:val="bullet"/>
@@ -876,6 +944,92 @@
     </w:lvl>
   </w:abstractNum>
   <w:abstractNum w:abstractNumId="11" w15:restartNumberingAfterBreak="0">
+    <w:nsid w:val="096759C8"/>
+    <w:multiLevelType w:val="hybridMultilevel"/>
+    <w:tmpl w:val="3C02724A"/>
+    <w:lvl w:ilvl="0" w:tplc="0409000F">
+      <w:start w:val="1"/>
+      <w:numFmt w:val="decimal"/>
+      <w:lvlText w:val="%1."/>
+      <w:lvlJc w:val="left"/>
+      <w:pPr>
+        <w:ind w:left="720" w:hanging="360"/>
+      </w:pPr>
+    </w:lvl>
+    <w:lvl w:ilvl="1" w:tplc="04090019" w:tentative="1">
+      <w:start w:val="1"/>
+      <w:numFmt w:val="lowerLetter"/>
+      <w:lvlText w:val="%2."/>
+      <w:lvlJc w:val="left"/>
+      <w:pPr>
+        <w:ind w:left="1440" w:hanging="360"/>
+      </w:pPr>
+    </w:lvl>
+    <w:lvl w:ilvl="2" w:tplc="0409001B" w:tentative="1">
+      <w:start w:val="1"/>
+      <w:numFmt w:val="lowerRoman"/>
+      <w:lvlText w:val="%3."/>
+      <w:lvlJc w:val="right"/>
+      <w:pPr>
+        <w:ind w:left="2160" w:hanging="180"/>
+      </w:pPr>
+    </w:lvl>
+    <w:lvl w:ilvl="3" w:tplc="0409000F" w:tentative="1">
+      <w:start w:val="1"/>
+      <w:numFmt w:val="decimal"/>
+      <w:lvlText w:val="%4."/>
+      <w:lvlJc w:val="left"/>
+      <w:pPr>
+        <w:ind w:left="2880" w:hanging="360"/>
+      </w:pPr>
+    </w:lvl>
+    <w:lvl w:ilvl="4" w:tplc="04090019" w:tentative="1">
+      <w:start w:val="1"/>
+      <w:numFmt w:val="lowerLetter"/>
+      <w:lvlText w:val="%5."/>
+      <w:lvlJc w:val="left"/>
+      <w:pPr>
+        <w:ind w:left="3600" w:hanging="360"/>
+      </w:pPr>
+    </w:lvl>
+    <w:lvl w:ilvl="5" w:tplc="0409001B" w:tentative="1">
+      <w:start w:val="1"/>
+      <w:numFmt w:val="lowerRoman"/>
+      <w:lvlText w:val="%6."/>
+      <w:lvlJc w:val="right"/>
+      <w:pPr>
+        <w:ind w:left="4320" w:hanging="180"/>
+      </w:pPr>
+    </w:lvl>
+    <w:lvl w:ilvl="6" w:tplc="0409000F" w:tentative="1">
+      <w:start w:val="1"/>
+      <w:numFmt w:val="decimal"/>
+      <w:lvlText w:val="%7."/>
+      <w:lvlJc w:val="left"/>
+      <w:pPr>
+        <w:ind w:left="5040" w:hanging="360"/>
+      </w:pPr>
+    </w:lvl>
+    <w:lvl w:ilvl="7" w:tplc="04090019" w:tentative="1">
+      <w:start w:val="1"/>
+      <w:numFmt w:val="lowerLetter"/>
+      <w:lvlText w:val="%8."/>
+      <w:lvlJc w:val="left"/>
+      <w:pPr>
+        <w:ind w:left="5760" w:hanging="360"/>
+      </w:pPr>
+    </w:lvl>
+    <w:lvl w:ilvl="8" w:tplc="0409001B" w:tentative="1">
+      <w:start w:val="1"/>
+      <w:numFmt w:val="lowerRoman"/>
+      <w:lvlText w:val="%9."/>
+      <w:lvlJc w:val="right"/>
+      <w:pPr>
+        <w:ind w:left="6480" w:hanging="180"/>
+      </w:pPr>
+    </w:lvl>
+  </w:abstractNum>
+  <w:abstractNum w:abstractNumId="12" w15:restartNumberingAfterBreak="0">
     <w:nsid w:val="170CD2DE"/>
     <w:multiLevelType w:val="multilevel"/>
     <w:tmpl w:val="4E88496A"/>
@@ -979,7 +1133,7 @@
       </w:pPr>
     </w:lvl>
   </w:abstractNum>
-  <w:abstractNum w:abstractNumId="12" w15:restartNumberingAfterBreak="0">
+  <w:abstractNum w:abstractNumId="13" w15:restartNumberingAfterBreak="0">
     <w:nsid w:val="1994751F"/>
     <w:multiLevelType w:val="hybridMultilevel"/>
     <w:tmpl w:val="2B525F1A"/>
@@ -1092,7 +1246,7 @@
       </w:rPr>
     </w:lvl>
   </w:abstractNum>
-  <w:abstractNum w:abstractNumId="13" w15:restartNumberingAfterBreak="0">
+  <w:abstractNum w:abstractNumId="14" w15:restartNumberingAfterBreak="0">
     <w:nsid w:val="26856574"/>
     <w:multiLevelType w:val="multilevel"/>
     <w:tmpl w:val="3FE8F7C8"/>
@@ -1205,7 +1359,7 @@
       </w:rPr>
     </w:lvl>
   </w:abstractNum>
-  <w:abstractNum w:abstractNumId="14" w15:restartNumberingAfterBreak="0">
+  <w:abstractNum w:abstractNumId="15" w15:restartNumberingAfterBreak="0">
     <w:nsid w:val="26CF0639"/>
     <w:multiLevelType w:val="multilevel"/>
     <w:tmpl w:val="77FA153A"/>
@@ -1318,7 +1472,233 @@
       </w:rPr>
     </w:lvl>
   </w:abstractNum>
-  <w:abstractNum w:abstractNumId="15" w15:restartNumberingAfterBreak="0">
+  <w:abstractNum w:abstractNumId="16" w15:restartNumberingAfterBreak="0">
+    <w:nsid w:val="2EA81298"/>
+    <w:multiLevelType w:val="multilevel"/>
+    <w:tmpl w:val="AA6C991C"/>
+    <w:lvl w:ilvl="0">
+      <w:start w:val="1"/>
+      <w:numFmt w:val="bullet"/>
+      <w:lvlText w:val=""/>
+      <w:lvlJc w:val="left"/>
+      <w:pPr>
+        <w:ind w:left="720" w:hanging="432"/>
+      </w:pPr>
+      <w:rPr>
+        <w:rFonts w:ascii="Symbol" w:hAnsi="Symbol" w:hint="default"/>
+      </w:rPr>
+    </w:lvl>
+    <w:lvl w:ilvl="1">
+      <w:start w:val="1"/>
+      <w:numFmt w:val="bullet"/>
+      <w:lvlText w:val="o"/>
+      <w:lvlJc w:val="left"/>
+      <w:pPr>
+        <w:ind w:left="1440" w:hanging="864"/>
+      </w:pPr>
+      <w:rPr>
+        <w:rFonts w:ascii="Courier New" w:hAnsi="Courier New" w:hint="default"/>
+      </w:rPr>
+    </w:lvl>
+    <w:lvl w:ilvl="2">
+      <w:start w:val="1"/>
+      <w:numFmt w:val="bullet"/>
+      <w:lvlText w:val=""/>
+      <w:lvlJc w:val="left"/>
+      <w:pPr>
+        <w:ind w:left="2160" w:hanging="360"/>
+      </w:pPr>
+      <w:rPr>
+        <w:rFonts w:ascii="Wingdings" w:hAnsi="Wingdings" w:hint="default"/>
+      </w:rPr>
+    </w:lvl>
+    <w:lvl w:ilvl="3">
+      <w:start w:val="1"/>
+      <w:numFmt w:val="bullet"/>
+      <w:lvlText w:val=""/>
+      <w:lvlJc w:val="left"/>
+      <w:pPr>
+        <w:ind w:left="2880" w:hanging="360"/>
+      </w:pPr>
+      <w:rPr>
+        <w:rFonts w:ascii="Symbol" w:hAnsi="Symbol" w:hint="default"/>
+      </w:rPr>
+    </w:lvl>
+    <w:lvl w:ilvl="4">
+      <w:start w:val="1"/>
+      <w:numFmt w:val="bullet"/>
+      <w:lvlText w:val="o"/>
+      <w:lvlJc w:val="left"/>
+      <w:pPr>
+        <w:ind w:left="3600" w:hanging="360"/>
+      </w:pPr>
+      <w:rPr>
+        <w:rFonts w:ascii="Courier New" w:hAnsi="Courier New" w:cs="Courier New" w:hint="default"/>
+      </w:rPr>
+    </w:lvl>
+    <w:lvl w:ilvl="5">
+      <w:start w:val="1"/>
+      <w:numFmt w:val="bullet"/>
+      <w:lvlText w:val=""/>
+      <w:lvlJc w:val="left"/>
+      <w:pPr>
+        <w:ind w:left="4320" w:hanging="360"/>
+      </w:pPr>
+      <w:rPr>
+        <w:rFonts w:ascii="Wingdings" w:hAnsi="Wingdings" w:hint="default"/>
+      </w:rPr>
+    </w:lvl>
+    <w:lvl w:ilvl="6">
+      <w:start w:val="1"/>
+      <w:numFmt w:val="bullet"/>
+      <w:lvlText w:val=""/>
+      <w:lvlJc w:val="left"/>
+      <w:pPr>
+        <w:ind w:left="5040" w:hanging="360"/>
+      </w:pPr>
+      <w:rPr>
+        <w:rFonts w:ascii="Symbol" w:hAnsi="Symbol" w:hint="default"/>
+      </w:rPr>
+    </w:lvl>
+    <w:lvl w:ilvl="7">
+      <w:start w:val="1"/>
+      <w:numFmt w:val="bullet"/>
+      <w:lvlText w:val="o"/>
+      <w:lvlJc w:val="left"/>
+      <w:pPr>
+        <w:ind w:left="5760" w:hanging="360"/>
+      </w:pPr>
+      <w:rPr>
+        <w:rFonts w:ascii="Courier New" w:hAnsi="Courier New" w:cs="Courier New" w:hint="default"/>
+      </w:rPr>
+    </w:lvl>
+    <w:lvl w:ilvl="8">
+      <w:start w:val="1"/>
+      <w:numFmt w:val="bullet"/>
+      <w:lvlText w:val=""/>
+      <w:lvlJc w:val="left"/>
+      <w:pPr>
+        <w:ind w:left="6480" w:hanging="360"/>
+      </w:pPr>
+      <w:rPr>
+        <w:rFonts w:ascii="Wingdings" w:hAnsi="Wingdings" w:hint="default"/>
+      </w:rPr>
+    </w:lvl>
+  </w:abstractNum>
+  <w:abstractNum w:abstractNumId="17" w15:restartNumberingAfterBreak="0">
+    <w:nsid w:val="37823F67"/>
+    <w:multiLevelType w:val="multilevel"/>
+    <w:tmpl w:val="3C6E9C8E"/>
+    <w:lvl w:ilvl="0">
+      <w:start w:val="1"/>
+      <w:numFmt w:val="bullet"/>
+      <w:lvlText w:val=""/>
+      <w:lvlJc w:val="left"/>
+      <w:pPr>
+        <w:ind w:left="576" w:hanging="274"/>
+      </w:pPr>
+      <w:rPr>
+        <w:rFonts w:ascii="Symbol" w:hAnsi="Symbol" w:hint="default"/>
+      </w:rPr>
+    </w:lvl>
+    <w:lvl w:ilvl="1">
+      <w:start w:val="1"/>
+      <w:numFmt w:val="bullet"/>
+      <w:lvlText w:val="o"/>
+      <w:lvlJc w:val="left"/>
+      <w:pPr>
+        <w:ind w:left="864" w:hanging="288"/>
+      </w:pPr>
+      <w:rPr>
+        <w:rFonts w:ascii="Courier New" w:hAnsi="Courier New" w:hint="default"/>
+      </w:rPr>
+    </w:lvl>
+    <w:lvl w:ilvl="2">
+      <w:start w:val="1"/>
+      <w:numFmt w:val="bullet"/>
+      <w:lvlText w:val=""/>
+      <w:lvlJc w:val="left"/>
+      <w:pPr>
+        <w:ind w:left="1152" w:hanging="288"/>
+      </w:pPr>
+      <w:rPr>
+        <w:rFonts w:ascii="Wingdings" w:hAnsi="Wingdings" w:hint="default"/>
+      </w:rPr>
+    </w:lvl>
+    <w:lvl w:ilvl="3">
+      <w:start w:val="1"/>
+      <w:numFmt w:val="bullet"/>
+      <w:lvlText w:val=""/>
+      <w:lvlJc w:val="left"/>
+      <w:pPr>
+        <w:ind w:left="2880" w:hanging="360"/>
+      </w:pPr>
+      <w:rPr>
+        <w:rFonts w:ascii="Symbol" w:hAnsi="Symbol" w:hint="default"/>
+      </w:rPr>
+    </w:lvl>
+    <w:lvl w:ilvl="4">
+      <w:start w:val="1"/>
+      <w:numFmt w:val="bullet"/>
+      <w:lvlText w:val="o"/>
+      <w:lvlJc w:val="left"/>
+      <w:pPr>
+        <w:ind w:left="3600" w:hanging="360"/>
+      </w:pPr>
+      <w:rPr>
+        <w:rFonts w:ascii="Courier New" w:hAnsi="Courier New" w:cs="Courier New" w:hint="default"/>
+      </w:rPr>
+    </w:lvl>
+    <w:lvl w:ilvl="5">
+      <w:start w:val="1"/>
+      <w:numFmt w:val="bullet"/>
+      <w:lvlText w:val=""/>
+      <w:lvlJc w:val="left"/>
+      <w:pPr>
+        <w:ind w:left="4320" w:hanging="360"/>
+      </w:pPr>
+      <w:rPr>
+        <w:rFonts w:ascii="Wingdings" w:hAnsi="Wingdings" w:hint="default"/>
+      </w:rPr>
+    </w:lvl>
+    <w:lvl w:ilvl="6">
+      <w:start w:val="1"/>
+      <w:numFmt w:val="bullet"/>
+      <w:lvlText w:val=""/>
+      <w:lvlJc w:val="left"/>
+      <w:pPr>
+        <w:ind w:left="5040" w:hanging="360"/>
+      </w:pPr>
+      <w:rPr>
+        <w:rFonts w:ascii="Symbol" w:hAnsi="Symbol" w:hint="default"/>
+      </w:rPr>
+    </w:lvl>
+    <w:lvl w:ilvl="7">
+      <w:start w:val="1"/>
+      <w:numFmt w:val="bullet"/>
+      <w:lvlText w:val="o"/>
+      <w:lvlJc w:val="left"/>
+      <w:pPr>
+        <w:ind w:left="5760" w:hanging="360"/>
+      </w:pPr>
+      <w:rPr>
+        <w:rFonts w:ascii="Courier New" w:hAnsi="Courier New" w:cs="Courier New" w:hint="default"/>
+      </w:rPr>
+    </w:lvl>
+    <w:lvl w:ilvl="8">
+      <w:start w:val="1"/>
+      <w:numFmt w:val="bullet"/>
+      <w:lvlText w:val=""/>
+      <w:lvlJc w:val="left"/>
+      <w:pPr>
+        <w:ind w:left="6480" w:hanging="360"/>
+      </w:pPr>
+      <w:rPr>
+        <w:rFonts w:ascii="Wingdings" w:hAnsi="Wingdings" w:hint="default"/>
+      </w:rPr>
+    </w:lvl>
+  </w:abstractNum>
+  <w:abstractNum w:abstractNumId="18" w15:restartNumberingAfterBreak="0">
     <w:nsid w:val="3C4448F4"/>
     <w:multiLevelType w:val="multilevel"/>
     <w:tmpl w:val="1E529650"/>
@@ -1432,7 +1812,7 @@
       </w:rPr>
     </w:lvl>
   </w:abstractNum>
-  <w:abstractNum w:abstractNumId="16" w15:restartNumberingAfterBreak="0">
+  <w:abstractNum w:abstractNumId="19" w15:restartNumberingAfterBreak="0">
     <w:nsid w:val="43A71D10"/>
     <w:multiLevelType w:val="multilevel"/>
     <w:tmpl w:val="DA023A28"/>
@@ -1545,7 +1925,233 @@
       </w:rPr>
     </w:lvl>
   </w:abstractNum>
-  <w:abstractNum w:abstractNumId="17" w15:restartNumberingAfterBreak="0">
+  <w:abstractNum w:abstractNumId="20" w15:restartNumberingAfterBreak="0">
+    <w:nsid w:val="476376DC"/>
+    <w:multiLevelType w:val="multilevel"/>
+    <w:tmpl w:val="66321F32"/>
+    <w:lvl w:ilvl="0">
+      <w:start w:val="1"/>
+      <w:numFmt w:val="bullet"/>
+      <w:lvlText w:val=""/>
+      <w:lvlJc w:val="left"/>
+      <w:pPr>
+        <w:ind w:left="576" w:hanging="288"/>
+      </w:pPr>
+      <w:rPr>
+        <w:rFonts w:ascii="Symbol" w:hAnsi="Symbol" w:hint="default"/>
+      </w:rPr>
+    </w:lvl>
+    <w:lvl w:ilvl="1">
+      <w:start w:val="1"/>
+      <w:numFmt w:val="bullet"/>
+      <w:lvlText w:val="o"/>
+      <w:lvlJc w:val="left"/>
+      <w:pPr>
+        <w:ind w:left="864" w:hanging="288"/>
+      </w:pPr>
+      <w:rPr>
+        <w:rFonts w:ascii="Courier New" w:hAnsi="Courier New" w:hint="default"/>
+      </w:rPr>
+    </w:lvl>
+    <w:lvl w:ilvl="2">
+      <w:start w:val="1"/>
+      <w:numFmt w:val="bullet"/>
+      <w:lvlText w:val=""/>
+      <w:lvlJc w:val="left"/>
+      <w:pPr>
+        <w:ind w:left="1152" w:hanging="288"/>
+      </w:pPr>
+      <w:rPr>
+        <w:rFonts w:ascii="Wingdings" w:hAnsi="Wingdings" w:hint="default"/>
+      </w:rPr>
+    </w:lvl>
+    <w:lvl w:ilvl="3">
+      <w:start w:val="1"/>
+      <w:numFmt w:val="bullet"/>
+      <w:lvlText w:val=""/>
+      <w:lvlJc w:val="left"/>
+      <w:pPr>
+        <w:ind w:left="2880" w:hanging="360"/>
+      </w:pPr>
+      <w:rPr>
+        <w:rFonts w:ascii="Symbol" w:hAnsi="Symbol" w:hint="default"/>
+      </w:rPr>
+    </w:lvl>
+    <w:lvl w:ilvl="4">
+      <w:start w:val="1"/>
+      <w:numFmt w:val="bullet"/>
+      <w:lvlText w:val="o"/>
+      <w:lvlJc w:val="left"/>
+      <w:pPr>
+        <w:ind w:left="3600" w:hanging="360"/>
+      </w:pPr>
+      <w:rPr>
+        <w:rFonts w:ascii="Courier New" w:hAnsi="Courier New" w:cs="Courier New" w:hint="default"/>
+      </w:rPr>
+    </w:lvl>
+    <w:lvl w:ilvl="5">
+      <w:start w:val="1"/>
+      <w:numFmt w:val="bullet"/>
+      <w:lvlText w:val=""/>
+      <w:lvlJc w:val="left"/>
+      <w:pPr>
+        <w:ind w:left="4320" w:hanging="360"/>
+      </w:pPr>
+      <w:rPr>
+        <w:rFonts w:ascii="Wingdings" w:hAnsi="Wingdings" w:hint="default"/>
+      </w:rPr>
+    </w:lvl>
+    <w:lvl w:ilvl="6">
+      <w:start w:val="1"/>
+      <w:numFmt w:val="bullet"/>
+      <w:lvlText w:val=""/>
+      <w:lvlJc w:val="left"/>
+      <w:pPr>
+        <w:ind w:left="5040" w:hanging="360"/>
+      </w:pPr>
+      <w:rPr>
+        <w:rFonts w:ascii="Symbol" w:hAnsi="Symbol" w:hint="default"/>
+      </w:rPr>
+    </w:lvl>
+    <w:lvl w:ilvl="7">
+      <w:start w:val="1"/>
+      <w:numFmt w:val="bullet"/>
+      <w:lvlText w:val="o"/>
+      <w:lvlJc w:val="left"/>
+      <w:pPr>
+        <w:ind w:left="5760" w:hanging="360"/>
+      </w:pPr>
+      <w:rPr>
+        <w:rFonts w:ascii="Courier New" w:hAnsi="Courier New" w:cs="Courier New" w:hint="default"/>
+      </w:rPr>
+    </w:lvl>
+    <w:lvl w:ilvl="8">
+      <w:start w:val="1"/>
+      <w:numFmt w:val="bullet"/>
+      <w:lvlText w:val=""/>
+      <w:lvlJc w:val="left"/>
+      <w:pPr>
+        <w:ind w:left="6480" w:hanging="360"/>
+      </w:pPr>
+      <w:rPr>
+        <w:rFonts w:ascii="Wingdings" w:hAnsi="Wingdings" w:hint="default"/>
+      </w:rPr>
+    </w:lvl>
+  </w:abstractNum>
+  <w:abstractNum w:abstractNumId="21" w15:restartNumberingAfterBreak="0">
+    <w:nsid w:val="48844275"/>
+    <w:multiLevelType w:val="multilevel"/>
+    <w:tmpl w:val="3530FCEE"/>
+    <w:lvl w:ilvl="0">
+      <w:start w:val="1"/>
+      <w:numFmt w:val="bullet"/>
+      <w:lvlText w:val=""/>
+      <w:lvlJc w:val="left"/>
+      <w:pPr>
+        <w:ind w:left="720" w:hanging="360"/>
+      </w:pPr>
+      <w:rPr>
+        <w:rFonts w:ascii="Symbol" w:hAnsi="Symbol" w:hint="default"/>
+      </w:rPr>
+    </w:lvl>
+    <w:lvl w:ilvl="1">
+      <w:start w:val="1"/>
+      <w:numFmt w:val="bullet"/>
+      <w:lvlText w:val="o"/>
+      <w:lvlJc w:val="left"/>
+      <w:pPr>
+        <w:ind w:left="1440" w:hanging="864"/>
+      </w:pPr>
+      <w:rPr>
+        <w:rFonts w:ascii="Courier New" w:hAnsi="Courier New" w:hint="default"/>
+      </w:rPr>
+    </w:lvl>
+    <w:lvl w:ilvl="2">
+      <w:start w:val="1"/>
+      <w:numFmt w:val="bullet"/>
+      <w:lvlText w:val=""/>
+      <w:lvlJc w:val="left"/>
+      <w:pPr>
+        <w:ind w:left="2160" w:hanging="360"/>
+      </w:pPr>
+      <w:rPr>
+        <w:rFonts w:ascii="Wingdings" w:hAnsi="Wingdings" w:hint="default"/>
+      </w:rPr>
+    </w:lvl>
+    <w:lvl w:ilvl="3">
+      <w:start w:val="1"/>
+      <w:numFmt w:val="bullet"/>
+      <w:lvlText w:val=""/>
+      <w:lvlJc w:val="left"/>
+      <w:pPr>
+        <w:ind w:left="2880" w:hanging="360"/>
+      </w:pPr>
+      <w:rPr>
+        <w:rFonts w:ascii="Symbol" w:hAnsi="Symbol" w:hint="default"/>
+      </w:rPr>
+    </w:lvl>
+    <w:lvl w:ilvl="4">
+      <w:start w:val="1"/>
+      <w:numFmt w:val="bullet"/>
+      <w:lvlText w:val="o"/>
+      <w:lvlJc w:val="left"/>
+      <w:pPr>
+        <w:ind w:left="3600" w:hanging="360"/>
+      </w:pPr>
+      <w:rPr>
+        <w:rFonts w:ascii="Courier New" w:hAnsi="Courier New" w:cs="Courier New" w:hint="default"/>
+      </w:rPr>
+    </w:lvl>
+    <w:lvl w:ilvl="5">
+      <w:start w:val="1"/>
+      <w:numFmt w:val="bullet"/>
+      <w:lvlText w:val=""/>
+      <w:lvlJc w:val="left"/>
+      <w:pPr>
+        <w:ind w:left="4320" w:hanging="360"/>
+      </w:pPr>
+      <w:rPr>
+        <w:rFonts w:ascii="Wingdings" w:hAnsi="Wingdings" w:hint="default"/>
+      </w:rPr>
+    </w:lvl>
+    <w:lvl w:ilvl="6">
+      <w:start w:val="1"/>
+      <w:numFmt w:val="bullet"/>
+      <w:lvlText w:val=""/>
+      <w:lvlJc w:val="left"/>
+      <w:pPr>
+        <w:ind w:left="5040" w:hanging="360"/>
+      </w:pPr>
+      <w:rPr>
+        <w:rFonts w:ascii="Symbol" w:hAnsi="Symbol" w:hint="default"/>
+      </w:rPr>
+    </w:lvl>
+    <w:lvl w:ilvl="7">
+      <w:start w:val="1"/>
+      <w:numFmt w:val="bullet"/>
+      <w:lvlText w:val="o"/>
+      <w:lvlJc w:val="left"/>
+      <w:pPr>
+        <w:ind w:left="5760" w:hanging="360"/>
+      </w:pPr>
+      <w:rPr>
+        <w:rFonts w:ascii="Courier New" w:hAnsi="Courier New" w:cs="Courier New" w:hint="default"/>
+      </w:rPr>
+    </w:lvl>
+    <w:lvl w:ilvl="8">
+      <w:start w:val="1"/>
+      <w:numFmt w:val="bullet"/>
+      <w:lvlText w:val=""/>
+      <w:lvlJc w:val="left"/>
+      <w:pPr>
+        <w:ind w:left="6480" w:hanging="360"/>
+      </w:pPr>
+      <w:rPr>
+        <w:rFonts w:ascii="Wingdings" w:hAnsi="Wingdings" w:hint="default"/>
+      </w:rPr>
+    </w:lvl>
+  </w:abstractNum>
+  <w:abstractNum w:abstractNumId="22" w15:restartNumberingAfterBreak="0">
     <w:nsid w:val="4EBC5A20"/>
     <w:multiLevelType w:val="multilevel"/>
     <w:tmpl w:val="3FE8F7C8"/>
@@ -1658,7 +2264,120 @@
       </w:rPr>
     </w:lvl>
   </w:abstractNum>
-  <w:abstractNum w:abstractNumId="18" w15:restartNumberingAfterBreak="0">
+  <w:abstractNum w:abstractNumId="23" w15:restartNumberingAfterBreak="0">
+    <w:nsid w:val="58156AE9"/>
+    <w:multiLevelType w:val="multilevel"/>
+    <w:tmpl w:val="4E9AF5C0"/>
+    <w:lvl w:ilvl="0">
+      <w:start w:val="1"/>
+      <w:numFmt w:val="bullet"/>
+      <w:lvlText w:val=""/>
+      <w:lvlJc w:val="left"/>
+      <w:pPr>
+        <w:ind w:left="720" w:hanging="432"/>
+      </w:pPr>
+      <w:rPr>
+        <w:rFonts w:ascii="Symbol" w:hAnsi="Symbol" w:hint="default"/>
+      </w:rPr>
+    </w:lvl>
+    <w:lvl w:ilvl="1">
+      <w:start w:val="1"/>
+      <w:numFmt w:val="bullet"/>
+      <w:lvlText w:val="o"/>
+      <w:lvlJc w:val="left"/>
+      <w:pPr>
+        <w:ind w:left="864" w:hanging="288"/>
+      </w:pPr>
+      <w:rPr>
+        <w:rFonts w:ascii="Courier New" w:hAnsi="Courier New" w:hint="default"/>
+      </w:rPr>
+    </w:lvl>
+    <w:lvl w:ilvl="2">
+      <w:start w:val="1"/>
+      <w:numFmt w:val="bullet"/>
+      <w:lvlText w:val=""/>
+      <w:lvlJc w:val="left"/>
+      <w:pPr>
+        <w:ind w:left="1152" w:hanging="288"/>
+      </w:pPr>
+      <w:rPr>
+        <w:rFonts w:ascii="Wingdings" w:hAnsi="Wingdings" w:hint="default"/>
+      </w:rPr>
+    </w:lvl>
+    <w:lvl w:ilvl="3">
+      <w:start w:val="1"/>
+      <w:numFmt w:val="bullet"/>
+      <w:lvlText w:val=""/>
+      <w:lvlJc w:val="left"/>
+      <w:pPr>
+        <w:ind w:left="2880" w:hanging="360"/>
+      </w:pPr>
+      <w:rPr>
+        <w:rFonts w:ascii="Symbol" w:hAnsi="Symbol" w:hint="default"/>
+      </w:rPr>
+    </w:lvl>
+    <w:lvl w:ilvl="4">
+      <w:start w:val="1"/>
+      <w:numFmt w:val="bullet"/>
+      <w:lvlText w:val="o"/>
+      <w:lvlJc w:val="left"/>
+      <w:pPr>
+        <w:ind w:left="3600" w:hanging="360"/>
+      </w:pPr>
+      <w:rPr>
+        <w:rFonts w:ascii="Courier New" w:hAnsi="Courier New" w:cs="Courier New" w:hint="default"/>
+      </w:rPr>
+    </w:lvl>
+    <w:lvl w:ilvl="5">
+      <w:start w:val="1"/>
+      <w:numFmt w:val="bullet"/>
+      <w:lvlText w:val=""/>
+      <w:lvlJc w:val="left"/>
+      <w:pPr>
+        <w:ind w:left="4320" w:hanging="360"/>
+      </w:pPr>
+      <w:rPr>
+        <w:rFonts w:ascii="Wingdings" w:hAnsi="Wingdings" w:hint="default"/>
+      </w:rPr>
+    </w:lvl>
+    <w:lvl w:ilvl="6">
+      <w:start w:val="1"/>
+      <w:numFmt w:val="bullet"/>
+      <w:lvlText w:val=""/>
+      <w:lvlJc w:val="left"/>
+      <w:pPr>
+        <w:ind w:left="5040" w:hanging="360"/>
+      </w:pPr>
+      <w:rPr>
+        <w:rFonts w:ascii="Symbol" w:hAnsi="Symbol" w:hint="default"/>
+      </w:rPr>
+    </w:lvl>
+    <w:lvl w:ilvl="7">
+      <w:start w:val="1"/>
+      <w:numFmt w:val="bullet"/>
+      <w:lvlText w:val="o"/>
+      <w:lvlJc w:val="left"/>
+      <w:pPr>
+        <w:ind w:left="5760" w:hanging="360"/>
+      </w:pPr>
+      <w:rPr>
+        <w:rFonts w:ascii="Courier New" w:hAnsi="Courier New" w:cs="Courier New" w:hint="default"/>
+      </w:rPr>
+    </w:lvl>
+    <w:lvl w:ilvl="8">
+      <w:start w:val="1"/>
+      <w:numFmt w:val="bullet"/>
+      <w:lvlText w:val=""/>
+      <w:lvlJc w:val="left"/>
+      <w:pPr>
+        <w:ind w:left="6480" w:hanging="360"/>
+      </w:pPr>
+      <w:rPr>
+        <w:rFonts w:ascii="Wingdings" w:hAnsi="Wingdings" w:hint="default"/>
+      </w:rPr>
+    </w:lvl>
+  </w:abstractNum>
+  <w:abstractNum w:abstractNumId="24" w15:restartNumberingAfterBreak="0">
     <w:nsid w:val="5A537B85"/>
     <w:multiLevelType w:val="multilevel"/>
     <w:tmpl w:val="3FE8F7C8"/>
@@ -1771,7 +2490,233 @@
       </w:rPr>
     </w:lvl>
   </w:abstractNum>
-  <w:abstractNum w:abstractNumId="19" w15:restartNumberingAfterBreak="0">
+  <w:abstractNum w:abstractNumId="25" w15:restartNumberingAfterBreak="0">
+    <w:nsid w:val="5F0E5A53"/>
+    <w:multiLevelType w:val="hybridMultilevel"/>
+    <w:tmpl w:val="083403BE"/>
+    <w:lvl w:ilvl="0" w:tplc="851ACD7C">
+      <w:start w:val="1"/>
+      <w:numFmt w:val="bullet"/>
+      <w:lvlText w:val=""/>
+      <w:lvlJc w:val="left"/>
+      <w:pPr>
+        <w:ind w:left="576" w:hanging="274"/>
+      </w:pPr>
+      <w:rPr>
+        <w:rFonts w:ascii="Symbol" w:hAnsi="Symbol" w:hint="default"/>
+      </w:rPr>
+    </w:lvl>
+    <w:lvl w:ilvl="1" w:tplc="835E338C">
+      <w:start w:val="1"/>
+      <w:numFmt w:val="bullet"/>
+      <w:lvlText w:val="o"/>
+      <w:lvlJc w:val="left"/>
+      <w:pPr>
+        <w:ind w:left="864" w:hanging="288"/>
+      </w:pPr>
+      <w:rPr>
+        <w:rFonts w:ascii="Courier New" w:hAnsi="Courier New" w:hint="default"/>
+      </w:rPr>
+    </w:lvl>
+    <w:lvl w:ilvl="2" w:tplc="D294274E">
+      <w:start w:val="1"/>
+      <w:numFmt w:val="bullet"/>
+      <w:lvlText w:val=""/>
+      <w:lvlJc w:val="left"/>
+      <w:pPr>
+        <w:ind w:left="1152" w:hanging="288"/>
+      </w:pPr>
+      <w:rPr>
+        <w:rFonts w:ascii="Wingdings" w:hAnsi="Wingdings" w:hint="default"/>
+      </w:rPr>
+    </w:lvl>
+    <w:lvl w:ilvl="3" w:tplc="269EF526">
+      <w:start w:val="1"/>
+      <w:numFmt w:val="bullet"/>
+      <w:lvlText w:val="–"/>
+      <w:lvlJc w:val="left"/>
+      <w:pPr>
+        <w:ind w:left="1440" w:hanging="288"/>
+      </w:pPr>
+      <w:rPr>
+        <w:rFonts w:ascii="font916" w:hAnsi="font916" w:hint="default"/>
+      </w:rPr>
+    </w:lvl>
+    <w:lvl w:ilvl="4" w:tplc="04090003" w:tentative="1">
+      <w:start w:val="1"/>
+      <w:numFmt w:val="bullet"/>
+      <w:lvlText w:val="o"/>
+      <w:lvlJc w:val="left"/>
+      <w:pPr>
+        <w:ind w:left="3600" w:hanging="360"/>
+      </w:pPr>
+      <w:rPr>
+        <w:rFonts w:ascii="Courier New" w:hAnsi="Courier New" w:cs="Courier New" w:hint="default"/>
+      </w:rPr>
+    </w:lvl>
+    <w:lvl w:ilvl="5" w:tplc="04090005" w:tentative="1">
+      <w:start w:val="1"/>
+      <w:numFmt w:val="bullet"/>
+      <w:lvlText w:val=""/>
+      <w:lvlJc w:val="left"/>
+      <w:pPr>
+        <w:ind w:left="4320" w:hanging="360"/>
+      </w:pPr>
+      <w:rPr>
+        <w:rFonts w:ascii="Wingdings" w:hAnsi="Wingdings" w:hint="default"/>
+      </w:rPr>
+    </w:lvl>
+    <w:lvl w:ilvl="6" w:tplc="04090001" w:tentative="1">
+      <w:start w:val="1"/>
+      <w:numFmt w:val="bullet"/>
+      <w:lvlText w:val=""/>
+      <w:lvlJc w:val="left"/>
+      <w:pPr>
+        <w:ind w:left="5040" w:hanging="360"/>
+      </w:pPr>
+      <w:rPr>
+        <w:rFonts w:ascii="Symbol" w:hAnsi="Symbol" w:hint="default"/>
+      </w:rPr>
+    </w:lvl>
+    <w:lvl w:ilvl="7" w:tplc="04090003" w:tentative="1">
+      <w:start w:val="1"/>
+      <w:numFmt w:val="bullet"/>
+      <w:lvlText w:val="o"/>
+      <w:lvlJc w:val="left"/>
+      <w:pPr>
+        <w:ind w:left="5760" w:hanging="360"/>
+      </w:pPr>
+      <w:rPr>
+        <w:rFonts w:ascii="Courier New" w:hAnsi="Courier New" w:cs="Courier New" w:hint="default"/>
+      </w:rPr>
+    </w:lvl>
+    <w:lvl w:ilvl="8" w:tplc="04090005" w:tentative="1">
+      <w:start w:val="1"/>
+      <w:numFmt w:val="bullet"/>
+      <w:lvlText w:val=""/>
+      <w:lvlJc w:val="left"/>
+      <w:pPr>
+        <w:ind w:left="6480" w:hanging="360"/>
+      </w:pPr>
+      <w:rPr>
+        <w:rFonts w:ascii="Wingdings" w:hAnsi="Wingdings" w:hint="default"/>
+      </w:rPr>
+    </w:lvl>
+  </w:abstractNum>
+  <w:abstractNum w:abstractNumId="26" w15:restartNumberingAfterBreak="0">
+    <w:nsid w:val="63CB369F"/>
+    <w:multiLevelType w:val="multilevel"/>
+    <w:tmpl w:val="214CE550"/>
+    <w:lvl w:ilvl="0">
+      <w:start w:val="1"/>
+      <w:numFmt w:val="bullet"/>
+      <w:lvlText w:val=""/>
+      <w:lvlJc w:val="left"/>
+      <w:pPr>
+        <w:ind w:left="720" w:hanging="432"/>
+      </w:pPr>
+      <w:rPr>
+        <w:rFonts w:ascii="Symbol" w:hAnsi="Symbol" w:hint="default"/>
+      </w:rPr>
+    </w:lvl>
+    <w:lvl w:ilvl="1">
+      <w:start w:val="1"/>
+      <w:numFmt w:val="bullet"/>
+      <w:lvlText w:val="o"/>
+      <w:lvlJc w:val="left"/>
+      <w:pPr>
+        <w:ind w:left="1440" w:hanging="864"/>
+      </w:pPr>
+      <w:rPr>
+        <w:rFonts w:ascii="Courier New" w:hAnsi="Courier New" w:hint="default"/>
+      </w:rPr>
+    </w:lvl>
+    <w:lvl w:ilvl="2">
+      <w:start w:val="1"/>
+      <w:numFmt w:val="bullet"/>
+      <w:lvlText w:val=""/>
+      <w:lvlJc w:val="left"/>
+      <w:pPr>
+        <w:ind w:left="1152" w:hanging="288"/>
+      </w:pPr>
+      <w:rPr>
+        <w:rFonts w:ascii="Wingdings" w:hAnsi="Wingdings" w:hint="default"/>
+      </w:rPr>
+    </w:lvl>
+    <w:lvl w:ilvl="3">
+      <w:start w:val="1"/>
+      <w:numFmt w:val="bullet"/>
+      <w:lvlText w:val=""/>
+      <w:lvlJc w:val="left"/>
+      <w:pPr>
+        <w:ind w:left="2880" w:hanging="360"/>
+      </w:pPr>
+      <w:rPr>
+        <w:rFonts w:ascii="Symbol" w:hAnsi="Symbol" w:hint="default"/>
+      </w:rPr>
+    </w:lvl>
+    <w:lvl w:ilvl="4">
+      <w:start w:val="1"/>
+      <w:numFmt w:val="bullet"/>
+      <w:lvlText w:val="o"/>
+      <w:lvlJc w:val="left"/>
+      <w:pPr>
+        <w:ind w:left="3600" w:hanging="360"/>
+      </w:pPr>
+      <w:rPr>
+        <w:rFonts w:ascii="Courier New" w:hAnsi="Courier New" w:cs="Courier New" w:hint="default"/>
+      </w:rPr>
+    </w:lvl>
+    <w:lvl w:ilvl="5">
+      <w:start w:val="1"/>
+      <w:numFmt w:val="bullet"/>
+      <w:lvlText w:val=""/>
+      <w:lvlJc w:val="left"/>
+      <w:pPr>
+        <w:ind w:left="4320" w:hanging="360"/>
+      </w:pPr>
+      <w:rPr>
+        <w:rFonts w:ascii="Wingdings" w:hAnsi="Wingdings" w:hint="default"/>
+      </w:rPr>
+    </w:lvl>
+    <w:lvl w:ilvl="6">
+      <w:start w:val="1"/>
+      <w:numFmt w:val="bullet"/>
+      <w:lvlText w:val=""/>
+      <w:lvlJc w:val="left"/>
+      <w:pPr>
+        <w:ind w:left="5040" w:hanging="360"/>
+      </w:pPr>
+      <w:rPr>
+        <w:rFonts w:ascii="Symbol" w:hAnsi="Symbol" w:hint="default"/>
+      </w:rPr>
+    </w:lvl>
+    <w:lvl w:ilvl="7">
+      <w:start w:val="1"/>
+      <w:numFmt w:val="bullet"/>
+      <w:lvlText w:val="o"/>
+      <w:lvlJc w:val="left"/>
+      <w:pPr>
+        <w:ind w:left="5760" w:hanging="360"/>
+      </w:pPr>
+      <w:rPr>
+        <w:rFonts w:ascii="Courier New" w:hAnsi="Courier New" w:cs="Courier New" w:hint="default"/>
+      </w:rPr>
+    </w:lvl>
+    <w:lvl w:ilvl="8">
+      <w:start w:val="1"/>
+      <w:numFmt w:val="bullet"/>
+      <w:lvlText w:val=""/>
+      <w:lvlJc w:val="left"/>
+      <w:pPr>
+        <w:ind w:left="6480" w:hanging="360"/>
+      </w:pPr>
+      <w:rPr>
+        <w:rFonts w:ascii="Wingdings" w:hAnsi="Wingdings" w:hint="default"/>
+      </w:rPr>
+    </w:lvl>
+  </w:abstractNum>
+  <w:abstractNum w:abstractNumId="27" w15:restartNumberingAfterBreak="0">
     <w:nsid w:val="6CB7779C"/>
     <w:multiLevelType w:val="hybridMultilevel"/>
     <w:tmpl w:val="FB8A78A2"/>
@@ -1884,8 +2829,121 @@
       </w:rPr>
     </w:lvl>
   </w:abstractNum>
+  <w:abstractNum w:abstractNumId="28" w15:restartNumberingAfterBreak="0">
+    <w:nsid w:val="75FC2290"/>
+    <w:multiLevelType w:val="multilevel"/>
+    <w:tmpl w:val="8B5819FA"/>
+    <w:lvl w:ilvl="0">
+      <w:start w:val="1"/>
+      <w:numFmt w:val="bullet"/>
+      <w:lvlText w:val=""/>
+      <w:lvlJc w:val="left"/>
+      <w:pPr>
+        <w:ind w:left="720" w:hanging="360"/>
+      </w:pPr>
+      <w:rPr>
+        <w:rFonts w:ascii="Symbol" w:hAnsi="Symbol" w:hint="default"/>
+      </w:rPr>
+    </w:lvl>
+    <w:lvl w:ilvl="1">
+      <w:start w:val="1"/>
+      <w:numFmt w:val="bullet"/>
+      <w:lvlText w:val="o"/>
+      <w:lvlJc w:val="left"/>
+      <w:pPr>
+        <w:ind w:left="1440" w:hanging="360"/>
+      </w:pPr>
+      <w:rPr>
+        <w:rFonts w:ascii="Courier New" w:hAnsi="Courier New" w:cs="Courier New" w:hint="default"/>
+      </w:rPr>
+    </w:lvl>
+    <w:lvl w:ilvl="2">
+      <w:start w:val="1"/>
+      <w:numFmt w:val="bullet"/>
+      <w:lvlText w:val=""/>
+      <w:lvlJc w:val="left"/>
+      <w:pPr>
+        <w:ind w:left="2160" w:hanging="360"/>
+      </w:pPr>
+      <w:rPr>
+        <w:rFonts w:ascii="Wingdings" w:hAnsi="Wingdings" w:hint="default"/>
+      </w:rPr>
+    </w:lvl>
+    <w:lvl w:ilvl="3">
+      <w:start w:val="1"/>
+      <w:numFmt w:val="bullet"/>
+      <w:lvlText w:val=""/>
+      <w:lvlJc w:val="left"/>
+      <w:pPr>
+        <w:ind w:left="2880" w:hanging="360"/>
+      </w:pPr>
+      <w:rPr>
+        <w:rFonts w:ascii="Symbol" w:hAnsi="Symbol" w:hint="default"/>
+      </w:rPr>
+    </w:lvl>
+    <w:lvl w:ilvl="4">
+      <w:start w:val="1"/>
+      <w:numFmt w:val="bullet"/>
+      <w:lvlText w:val="o"/>
+      <w:lvlJc w:val="left"/>
+      <w:pPr>
+        <w:ind w:left="3600" w:hanging="360"/>
+      </w:pPr>
+      <w:rPr>
+        <w:rFonts w:ascii="Courier New" w:hAnsi="Courier New" w:cs="Courier New" w:hint="default"/>
+      </w:rPr>
+    </w:lvl>
+    <w:lvl w:ilvl="5">
+      <w:start w:val="1"/>
+      <w:numFmt w:val="bullet"/>
+      <w:lvlText w:val=""/>
+      <w:lvlJc w:val="left"/>
+      <w:pPr>
+        <w:ind w:left="4320" w:hanging="360"/>
+      </w:pPr>
+      <w:rPr>
+        <w:rFonts w:ascii="Wingdings" w:hAnsi="Wingdings" w:hint="default"/>
+      </w:rPr>
+    </w:lvl>
+    <w:lvl w:ilvl="6">
+      <w:start w:val="1"/>
+      <w:numFmt w:val="bullet"/>
+      <w:lvlText w:val=""/>
+      <w:lvlJc w:val="left"/>
+      <w:pPr>
+        <w:ind w:left="5040" w:hanging="360"/>
+      </w:pPr>
+      <w:rPr>
+        <w:rFonts w:ascii="Symbol" w:hAnsi="Symbol" w:hint="default"/>
+      </w:rPr>
+    </w:lvl>
+    <w:lvl w:ilvl="7">
+      <w:start w:val="1"/>
+      <w:numFmt w:val="bullet"/>
+      <w:lvlText w:val="o"/>
+      <w:lvlJc w:val="left"/>
+      <w:pPr>
+        <w:ind w:left="5760" w:hanging="360"/>
+      </w:pPr>
+      <w:rPr>
+        <w:rFonts w:ascii="Courier New" w:hAnsi="Courier New" w:cs="Courier New" w:hint="default"/>
+      </w:rPr>
+    </w:lvl>
+    <w:lvl w:ilvl="8">
+      <w:start w:val="1"/>
+      <w:numFmt w:val="bullet"/>
+      <w:lvlText w:val=""/>
+      <w:lvlJc w:val="left"/>
+      <w:pPr>
+        <w:ind w:left="6480" w:hanging="360"/>
+      </w:pPr>
+      <w:rPr>
+        <w:rFonts w:ascii="Wingdings" w:hAnsi="Wingdings" w:hint="default"/>
+      </w:rPr>
+    </w:lvl>
+  </w:abstractNum>
   <w:num w:numId="1">
-    <w:abstractNumId w:val="11"/>
+    <w:abstractNumId w:val="12"/>
   </w:num>
   <w:num w:numId="2">
     <w:abstractNumId w:val="0"/>
@@ -1918,31 +2976,58 @@
     <w:abstractNumId w:val="9"/>
   </w:num>
   <w:num w:numId="12">
-    <w:abstractNumId w:val="12"/>
+    <w:abstractNumId w:val="13"/>
   </w:num>
   <w:num w:numId="13">
-    <w:abstractNumId w:val="19"/>
+    <w:abstractNumId w:val="27"/>
   </w:num>
   <w:num w:numId="14">
-    <w:abstractNumId w:val="13"/>
+    <w:abstractNumId w:val="14"/>
   </w:num>
   <w:num w:numId="15">
-    <w:abstractNumId w:val="14"/>
+    <w:abstractNumId w:val="15"/>
   </w:num>
   <w:num w:numId="16">
     <w:abstractNumId w:val="10"/>
   </w:num>
   <w:num w:numId="17">
-    <w:abstractNumId w:val="17"/>
+    <w:abstractNumId w:val="22"/>
   </w:num>
   <w:num w:numId="18">
-    <w:abstractNumId w:val="15"/>
+    <w:abstractNumId w:val="18"/>
   </w:num>
   <w:num w:numId="19">
+    <w:abstractNumId w:val="19"/>
+  </w:num>
+  <w:num w:numId="20">
+    <w:abstractNumId w:val="24"/>
+  </w:num>
+  <w:num w:numId="21">
+    <w:abstractNumId w:val="25"/>
+  </w:num>
+  <w:num w:numId="22">
+    <w:abstractNumId w:val="11"/>
+  </w:num>
+  <w:num w:numId="23">
+    <w:abstractNumId w:val="28"/>
+  </w:num>
+  <w:num w:numId="24">
+    <w:abstractNumId w:val="21"/>
+  </w:num>
+  <w:num w:numId="25">
     <w:abstractNumId w:val="16"/>
   </w:num>
-  <w:num w:numId="20">
-    <w:abstractNumId w:val="18"/>
+  <w:num w:numId="26">
+    <w:abstractNumId w:val="26"/>
+  </w:num>
+  <w:num w:numId="27">
+    <w:abstractNumId w:val="23"/>
+  </w:num>
+  <w:num w:numId="28">
+    <w:abstractNumId w:val="20"/>
+  </w:num>
+  <w:num w:numId="29">
+    <w:abstractNumId w:val="17"/>
   </w:num>
 </w:numbering>
 </file>
@@ -2303,6 +3388,7 @@
   </w:latentStyles>
   <w:style w:type="paragraph" w:default="1" w:styleId="Normal">
     <w:name w:val="Normal"/>
+    <w:next w:val="BodyText"/>
     <w:qFormat/>
     <w:rsid w:val="00315C27"/>
     <w:pPr>
@@ -2340,16 +3426,15 @@
     <w:uiPriority w:val="9"/>
     <w:unhideWhenUsed/>
     <w:qFormat/>
-    <w:rsid w:val="0054791D"/>
+    <w:rsid w:val="00E00AA9"/>
     <w:pPr>
       <w:keepNext/>
       <w:keepLines/>
-      <w:spacing w:after="0"/>
+      <w:ind w:left="288"/>
       <w:outlineLvl w:val="1"/>
     </w:pPr>
     <w:rPr>
       <w:rFonts w:eastAsiaTheme="majorEastAsia" w:cstheme="majorBidi"/>
-      <w:b/>
       <w:bCs/>
       <w:color w:val="000000" w:themeColor="text1"/>
       <w:szCs w:val="32"/>
@@ -2363,16 +3448,15 @@
     <w:uiPriority w:val="9"/>
     <w:unhideWhenUsed/>
     <w:qFormat/>
-    <w:rsid w:val="0054791D"/>
+    <w:rsid w:val="005D428A"/>
     <w:pPr>
       <w:keepNext/>
       <w:keepLines/>
-      <w:spacing w:after="0"/>
+      <w:ind w:left="576"/>
       <w:outlineLvl w:val="2"/>
     </w:pPr>
     <w:rPr>
       <w:rFonts w:eastAsiaTheme="majorEastAsia" w:cstheme="majorBidi"/>
-      <w:b/>
       <w:bCs/>
       <w:color w:val="000000" w:themeColor="text1"/>
       <w:szCs w:val="28"/>
@@ -2386,16 +3470,15 @@
     <w:uiPriority w:val="9"/>
     <w:unhideWhenUsed/>
     <w:qFormat/>
-    <w:rsid w:val="009E0EA3"/>
+    <w:rsid w:val="005D428A"/>
     <w:pPr>
       <w:keepNext/>
       <w:keepLines/>
-      <w:spacing w:after="0"/>
+      <w:ind w:left="864"/>
       <w:outlineLvl w:val="3"/>
     </w:pPr>
     <w:rPr>
       <w:rFonts w:eastAsiaTheme="majorEastAsia" w:cstheme="majorBidi"/>
-      <w:b/>
       <w:bCs/>
       <w:color w:val="000000" w:themeColor="text1"/>
     </w:rPr>
@@ -2408,11 +3491,11 @@
     <w:uiPriority w:val="9"/>
     <w:unhideWhenUsed/>
     <w:qFormat/>
-    <w:rsid w:val="0054791D"/>
+    <w:rsid w:val="005D428A"/>
     <w:pPr>
       <w:keepNext/>
       <w:keepLines/>
-      <w:spacing w:after="0"/>
+      <w:ind w:left="1152"/>
       <w:outlineLvl w:val="4"/>
     </w:pPr>
     <w:rPr>
@@ -2429,11 +3512,11 @@
     <w:uiPriority w:val="9"/>
     <w:unhideWhenUsed/>
     <w:qFormat/>
-    <w:rsid w:val="00F36ECB"/>
+    <w:rsid w:val="005D428A"/>
     <w:pPr>
       <w:keepNext/>
       <w:keepLines/>
-      <w:jc w:val="center"/>
+      <w:ind w:left="1440"/>
       <w:outlineLvl w:val="5"/>
     </w:pPr>
     <w:rPr>
@@ -2836,10 +3919,19 @@
   <w:style w:type="paragraph" w:styleId="ListParagraph">
     <w:name w:val="List Paragraph"/>
     <w:basedOn w:val="Normal"/>
-    <w:rsid w:val="00F574CD"/>
+    <w:rsid w:val="002F4DA8"/>
     <w:pPr>
       <w:ind w:left="720"/>
       <w:contextualSpacing/>
+    </w:pPr>
+  </w:style>
+  <w:style w:type="paragraph" w:customStyle="1" w:styleId="center">
+    <w:name w:val="center"/>
+    <w:basedOn w:val="BodyText"/>
+    <w:qFormat/>
+    <w:rsid w:val="00642621"/>
+    <w:pPr>
+      <w:jc w:val="center"/>
     </w:pPr>
   </w:style>
 </w:styles>

</xml_diff>

<commit_message>
fix linebreaks in headers
</commit_message>
<xml_diff>
--- a/reference.docx
+++ b/reference.docx
@@ -63,8 +63,6 @@
       <w:r>
         <w:t>center</w:t>
       </w:r>
-      <w:bookmarkStart w:id="0" w:name="_GoBack"/>
-      <w:bookmarkEnd w:id="0"/>
     </w:p>
     <w:p>
       <w:pPr>
@@ -88,11 +86,11 @@
       <w:pPr>
         <w:pStyle w:val="Heading1"/>
       </w:pPr>
-      <w:bookmarkStart w:id="1" w:name="heading-1"/>
+      <w:bookmarkStart w:id="0" w:name="heading-1"/>
       <w:r>
         <w:t xml:space="preserve"> Heading 1</w:t>
       </w:r>
-      <w:bookmarkEnd w:id="1"/>
+      <w:bookmarkEnd w:id="0"/>
     </w:p>
     <w:p>
       <w:pPr>
@@ -110,11 +108,11 @@
       <w:pPr>
         <w:pStyle w:val="Heading2"/>
       </w:pPr>
-      <w:bookmarkStart w:id="2" w:name="heading-2"/>
+      <w:bookmarkStart w:id="1" w:name="heading-2"/>
       <w:r>
         <w:t>Heading 2</w:t>
       </w:r>
-      <w:bookmarkEnd w:id="2"/>
+      <w:bookmarkEnd w:id="1"/>
     </w:p>
     <w:p>
       <w:pPr>
@@ -132,11 +130,11 @@
       <w:pPr>
         <w:pStyle w:val="Heading3"/>
       </w:pPr>
-      <w:bookmarkStart w:id="3" w:name="heading-3"/>
-      <w:r>
-        <w:t xml:space="preserve">Heading 3 </w:t>
-      </w:r>
-      <w:bookmarkEnd w:id="3"/>
+      <w:bookmarkStart w:id="2" w:name="heading-3"/>
+      <w:r>
+        <w:t>Heading 3</w:t>
+      </w:r>
+      <w:bookmarkEnd w:id="2"/>
     </w:p>
     <w:p>
       <w:pPr>
@@ -154,11 +152,11 @@
       <w:pPr>
         <w:pStyle w:val="Heading4"/>
       </w:pPr>
-      <w:bookmarkStart w:id="4" w:name="heading-4"/>
+      <w:bookmarkStart w:id="3" w:name="heading-4"/>
       <w:r>
         <w:t xml:space="preserve">Heading 4 </w:t>
       </w:r>
-      <w:bookmarkEnd w:id="4"/>
+      <w:bookmarkEnd w:id="3"/>
     </w:p>
     <w:p>
       <w:pPr>
@@ -176,21 +174,26 @@
       <w:pPr>
         <w:pStyle w:val="Heading5"/>
       </w:pPr>
-      <w:bookmarkStart w:id="5" w:name="heading-5"/>
+      <w:bookmarkStart w:id="4" w:name="heading-5"/>
       <w:r>
         <w:t xml:space="preserve">Heading 5 </w:t>
       </w:r>
-      <w:bookmarkEnd w:id="5"/>
+      <w:bookmarkEnd w:id="4"/>
     </w:p>
     <w:p>
       <w:pPr>
         <w:pStyle w:val="Heading6"/>
       </w:pPr>
-      <w:bookmarkStart w:id="6" w:name="heading-6"/>
-      <w:r>
-        <w:t>Heading 6</w:t>
-      </w:r>
+      <w:bookmarkStart w:id="5" w:name="heading-6"/>
+      <w:r>
+        <w:t>Headin</w:t>
+      </w:r>
+      <w:bookmarkStart w:id="6" w:name="_GoBack"/>
       <w:bookmarkEnd w:id="6"/>
+      <w:r>
+        <w:t>g 6</w:t>
+      </w:r>
+      <w:bookmarkEnd w:id="5"/>
     </w:p>
     <w:p>
       <w:pPr>
@@ -689,7 +692,7 @@
   <w:abstractNum w:abstractNumId="3" w15:restartNumberingAfterBreak="0">
     <w:nsid w:val="FFFFFF7F"/>
     <w:multiLevelType w:val="singleLevel"/>
-    <w:tmpl w:val="4DDECE6C"/>
+    <w:tmpl w:val="71AC401C"/>
     <w:lvl w:ilvl="0">
       <w:start w:val="1"/>
       <w:numFmt w:val="decimal"/>
@@ -706,7 +709,7 @@
   <w:abstractNum w:abstractNumId="4" w15:restartNumberingAfterBreak="0">
     <w:nsid w:val="FFFFFF80"/>
     <w:multiLevelType w:val="singleLevel"/>
-    <w:tmpl w:val="A06846FC"/>
+    <w:tmpl w:val="C546AD2C"/>
     <w:lvl w:ilvl="0">
       <w:start w:val="1"/>
       <w:numFmt w:val="bullet"/>
@@ -766,7 +769,7 @@
   <w:abstractNum w:abstractNumId="7" w15:restartNumberingAfterBreak="0">
     <w:nsid w:val="FFFFFF83"/>
     <w:multiLevelType w:val="singleLevel"/>
-    <w:tmpl w:val="A030D4FC"/>
+    <w:tmpl w:val="22EC2522"/>
     <w:lvl w:ilvl="0">
       <w:start w:val="1"/>
       <w:numFmt w:val="bullet"/>
@@ -3405,9 +3408,8 @@
     <w:autoRedefine/>
     <w:uiPriority w:val="9"/>
     <w:qFormat/>
-    <w:rsid w:val="00B041D6"/>
+    <w:rsid w:val="00D06297"/>
     <w:pPr>
-      <w:keepNext/>
       <w:keepLines/>
       <w:outlineLvl w:val="0"/>
     </w:pPr>
@@ -3426,9 +3428,8 @@
     <w:uiPriority w:val="9"/>
     <w:unhideWhenUsed/>
     <w:qFormat/>
-    <w:rsid w:val="00E00AA9"/>
+    <w:rsid w:val="00D96D24"/>
     <w:pPr>
-      <w:keepNext/>
       <w:keepLines/>
       <w:ind w:left="288"/>
       <w:outlineLvl w:val="1"/>
@@ -3448,9 +3449,8 @@
     <w:uiPriority w:val="9"/>
     <w:unhideWhenUsed/>
     <w:qFormat/>
-    <w:rsid w:val="005D428A"/>
+    <w:rsid w:val="00D96D24"/>
     <w:pPr>
-      <w:keepNext/>
       <w:keepLines/>
       <w:ind w:left="576"/>
       <w:outlineLvl w:val="2"/>
@@ -3470,9 +3470,8 @@
     <w:uiPriority w:val="9"/>
     <w:unhideWhenUsed/>
     <w:qFormat/>
-    <w:rsid w:val="005D428A"/>
+    <w:rsid w:val="00D96D24"/>
     <w:pPr>
-      <w:keepNext/>
       <w:keepLines/>
       <w:ind w:left="864"/>
       <w:outlineLvl w:val="3"/>
@@ -3491,9 +3490,8 @@
     <w:uiPriority w:val="9"/>
     <w:unhideWhenUsed/>
     <w:qFormat/>
-    <w:rsid w:val="005D428A"/>
+    <w:rsid w:val="00D96D24"/>
     <w:pPr>
-      <w:keepNext/>
       <w:keepLines/>
       <w:ind w:left="1152"/>
       <w:outlineLvl w:val="4"/>
@@ -3512,9 +3510,8 @@
     <w:uiPriority w:val="9"/>
     <w:unhideWhenUsed/>
     <w:qFormat/>
-    <w:rsid w:val="005D428A"/>
+    <w:rsid w:val="00D96D24"/>
     <w:pPr>
-      <w:keepNext/>
       <w:keepLines/>
       <w:ind w:left="1440"/>
       <w:outlineLvl w:val="5"/>

</xml_diff>

<commit_message>
make template work as readme and add script to convert to docx
</commit_message>
<xml_diff>
--- a/reference.docx
+++ b/reference.docx
@@ -79,7 +79,7 @@
           <w:color w:val="000000" w:themeColor="text1"/>
           <w:szCs w:val="24"/>
         </w:rPr>
-        <w:t xml:space="preserve"> Abstract </w:t>
+        <w:t xml:space="preserve">Abstract </w:t>
       </w:r>
     </w:p>
     <w:p>
@@ -88,9 +88,109 @@
       </w:pPr>
       <w:bookmarkStart w:id="0" w:name="heading-1"/>
       <w:r>
-        <w:t xml:space="preserve"> Heading 1</w:t>
+        <w:t>Heading 1</w:t>
       </w:r>
       <w:bookmarkEnd w:id="0"/>
+    </w:p>
+    <w:p>
+      <w:pPr>
+        <w:pStyle w:val="Heading2"/>
+      </w:pPr>
+      <w:bookmarkStart w:id="1" w:name="heading-2"/>
+      <w:r>
+        <w:t>Heading 2</w:t>
+      </w:r>
+      <w:bookmarkEnd w:id="1"/>
+    </w:p>
+    <w:p>
+      <w:pPr>
+        <w:pStyle w:val="Heading3"/>
+      </w:pPr>
+      <w:bookmarkStart w:id="2" w:name="heading-3"/>
+      <w:r>
+        <w:t>Heading 3</w:t>
+      </w:r>
+      <w:bookmarkEnd w:id="2"/>
+    </w:p>
+    <w:p>
+      <w:pPr>
+        <w:pStyle w:val="Heading4"/>
+      </w:pPr>
+      <w:bookmarkStart w:id="3" w:name="heading-4"/>
+      <w:r>
+        <w:t xml:space="preserve">Heading 4 </w:t>
+      </w:r>
+      <w:bookmarkEnd w:id="3"/>
+    </w:p>
+    <w:p>
+      <w:pPr>
+        <w:pStyle w:val="Heading5"/>
+      </w:pPr>
+      <w:bookmarkStart w:id="4" w:name="heading-5"/>
+      <w:r>
+        <w:t xml:space="preserve">Heading 5 </w:t>
+      </w:r>
+      <w:bookmarkEnd w:id="4"/>
+    </w:p>
+    <w:p>
+      <w:pPr>
+        <w:pStyle w:val="Heading6"/>
+      </w:pPr>
+      <w:bookmarkStart w:id="5" w:name="heading-6"/>
+      <w:bookmarkStart w:id="6" w:name="_GoBack"/>
+      <w:bookmarkEnd w:id="6"/>
+      <w:r>
+        <w:t>Heading 6</w:t>
+      </w:r>
+      <w:bookmarkEnd w:id="5"/>
+    </w:p>
+    <w:p>
+      <w:pPr>
+        <w:pStyle w:val="Heading7"/>
+        <w:rPr>
+          <w:rFonts w:cs="Times New Roman"/>
+        </w:rPr>
+      </w:pPr>
+      <w:bookmarkStart w:id="7" w:name="heading-7"/>
+      <w:r>
+        <w:rPr>
+          <w:rFonts w:cs="Times New Roman"/>
+        </w:rPr>
+        <w:t xml:space="preserve"> Heading 7 </w:t>
+      </w:r>
+      <w:bookmarkEnd w:id="7"/>
+    </w:p>
+    <w:p>
+      <w:pPr>
+        <w:pStyle w:val="Heading8"/>
+        <w:rPr>
+          <w:rFonts w:cs="Times New Roman"/>
+        </w:rPr>
+      </w:pPr>
+      <w:bookmarkStart w:id="8" w:name="heading-8"/>
+      <w:r>
+        <w:rPr>
+          <w:rFonts w:cs="Times New Roman"/>
+        </w:rPr>
+        <w:t xml:space="preserve"> Heading 8 </w:t>
+      </w:r>
+      <w:bookmarkEnd w:id="8"/>
+    </w:p>
+    <w:p>
+      <w:pPr>
+        <w:pStyle w:val="Heading9"/>
+        <w:rPr>
+          <w:rFonts w:cs="Times New Roman"/>
+        </w:rPr>
+      </w:pPr>
+      <w:bookmarkStart w:id="9" w:name="heading-9"/>
+      <w:r>
+        <w:rPr>
+          <w:rFonts w:cs="Times New Roman"/>
+        </w:rPr>
+        <w:t xml:space="preserve"> Heading 9 </w:t>
+      </w:r>
+      <w:bookmarkEnd w:id="9"/>
     </w:p>
     <w:p>
       <w:pPr>
@@ -106,16 +206,6 @@
     </w:p>
     <w:p>
       <w:pPr>
-        <w:pStyle w:val="Heading2"/>
-      </w:pPr>
-      <w:bookmarkStart w:id="1" w:name="heading-2"/>
-      <w:r>
-        <w:t>Heading 2</w:t>
-      </w:r>
-      <w:bookmarkEnd w:id="1"/>
-    </w:p>
-    <w:p>
-      <w:pPr>
         <w:pStyle w:val="BodyText"/>
         <w:numPr>
           <w:ilvl w:val="1"/>
@@ -128,16 +218,6 @@
     </w:p>
     <w:p>
       <w:pPr>
-        <w:pStyle w:val="Heading3"/>
-      </w:pPr>
-      <w:bookmarkStart w:id="2" w:name="heading-3"/>
-      <w:r>
-        <w:t>Heading 3</w:t>
-      </w:r>
-      <w:bookmarkEnd w:id="2"/>
-    </w:p>
-    <w:p>
-      <w:pPr>
         <w:pStyle w:val="BodyText"/>
         <w:numPr>
           <w:ilvl w:val="2"/>
@@ -150,16 +230,6 @@
     </w:p>
     <w:p>
       <w:pPr>
-        <w:pStyle w:val="Heading4"/>
-      </w:pPr>
-      <w:bookmarkStart w:id="3" w:name="heading-4"/>
-      <w:r>
-        <w:t xml:space="preserve">Heading 4 </w:t>
-      </w:r>
-      <w:bookmarkEnd w:id="3"/>
-    </w:p>
-    <w:p>
-      <w:pPr>
         <w:pStyle w:val="BodyText"/>
         <w:numPr>
           <w:ilvl w:val="3"/>
@@ -169,79 +239,6 @@
       <w:r>
         <w:t>Body Text</w:t>
       </w:r>
-    </w:p>
-    <w:p>
-      <w:pPr>
-        <w:pStyle w:val="Heading5"/>
-      </w:pPr>
-      <w:bookmarkStart w:id="4" w:name="heading-5"/>
-      <w:r>
-        <w:t xml:space="preserve">Heading 5 </w:t>
-      </w:r>
-      <w:bookmarkEnd w:id="4"/>
-    </w:p>
-    <w:p>
-      <w:pPr>
-        <w:pStyle w:val="Heading6"/>
-      </w:pPr>
-      <w:bookmarkStart w:id="5" w:name="heading-6"/>
-      <w:r>
-        <w:t>Headin</w:t>
-      </w:r>
-      <w:bookmarkStart w:id="6" w:name="_GoBack"/>
-      <w:bookmarkEnd w:id="6"/>
-      <w:r>
-        <w:t>g 6</w:t>
-      </w:r>
-      <w:bookmarkEnd w:id="5"/>
-    </w:p>
-    <w:p>
-      <w:pPr>
-        <w:pStyle w:val="Heading7"/>
-        <w:rPr>
-          <w:rFonts w:cs="Times New Roman"/>
-        </w:rPr>
-      </w:pPr>
-      <w:bookmarkStart w:id="7" w:name="heading-7"/>
-      <w:r>
-        <w:rPr>
-          <w:rFonts w:cs="Times New Roman"/>
-        </w:rPr>
-        <w:t xml:space="preserve"> Heading 7 </w:t>
-      </w:r>
-      <w:bookmarkEnd w:id="7"/>
-    </w:p>
-    <w:p>
-      <w:pPr>
-        <w:pStyle w:val="Heading8"/>
-        <w:rPr>
-          <w:rFonts w:cs="Times New Roman"/>
-        </w:rPr>
-      </w:pPr>
-      <w:bookmarkStart w:id="8" w:name="heading-8"/>
-      <w:r>
-        <w:rPr>
-          <w:rFonts w:cs="Times New Roman"/>
-        </w:rPr>
-        <w:t xml:space="preserve"> Heading 8 </w:t>
-      </w:r>
-      <w:bookmarkEnd w:id="8"/>
-    </w:p>
-    <w:p>
-      <w:pPr>
-        <w:pStyle w:val="Heading9"/>
-        <w:rPr>
-          <w:rFonts w:cs="Times New Roman"/>
-        </w:rPr>
-      </w:pPr>
-      <w:bookmarkStart w:id="9" w:name="heading-9"/>
-      <w:r>
-        <w:rPr>
-          <w:rFonts w:cs="Times New Roman"/>
-        </w:rPr>
-        <w:t xml:space="preserve"> Heading 9 </w:t>
-      </w:r>
-      <w:bookmarkEnd w:id="9"/>
     </w:p>
     <w:p>
       <w:pPr>
@@ -692,7 +689,7 @@
   <w:abstractNum w:abstractNumId="3" w15:restartNumberingAfterBreak="0">
     <w:nsid w:val="FFFFFF7F"/>
     <w:multiLevelType w:val="singleLevel"/>
-    <w:tmpl w:val="71AC401C"/>
+    <w:tmpl w:val="4980019A"/>
     <w:lvl w:ilvl="0">
       <w:start w:val="1"/>
       <w:numFmt w:val="decimal"/>
@@ -709,7 +706,7 @@
   <w:abstractNum w:abstractNumId="4" w15:restartNumberingAfterBreak="0">
     <w:nsid w:val="FFFFFF80"/>
     <w:multiLevelType w:val="singleLevel"/>
-    <w:tmpl w:val="C546AD2C"/>
+    <w:tmpl w:val="CD2EE052"/>
     <w:lvl w:ilvl="0">
       <w:start w:val="1"/>
       <w:numFmt w:val="bullet"/>
@@ -769,7 +766,7 @@
   <w:abstractNum w:abstractNumId="7" w15:restartNumberingAfterBreak="0">
     <w:nsid w:val="FFFFFF83"/>
     <w:multiLevelType w:val="singleLevel"/>
-    <w:tmpl w:val="22EC2522"/>
+    <w:tmpl w:val="4DDEAE2A"/>
     <w:lvl w:ilvl="0">
       <w:start w:val="1"/>
       <w:numFmt w:val="bullet"/>
@@ -3428,10 +3425,9 @@
     <w:uiPriority w:val="9"/>
     <w:unhideWhenUsed/>
     <w:qFormat/>
-    <w:rsid w:val="00D96D24"/>
+    <w:rsid w:val="00081757"/>
     <w:pPr>
       <w:keepLines/>
-      <w:ind w:left="288"/>
       <w:outlineLvl w:val="1"/>
     </w:pPr>
     <w:rPr>
@@ -3449,10 +3445,9 @@
     <w:uiPriority w:val="9"/>
     <w:unhideWhenUsed/>
     <w:qFormat/>
-    <w:rsid w:val="00D96D24"/>
+    <w:rsid w:val="00081757"/>
     <w:pPr>
       <w:keepLines/>
-      <w:ind w:left="576"/>
       <w:outlineLvl w:val="2"/>
     </w:pPr>
     <w:rPr>
@@ -3470,10 +3465,10 @@
     <w:uiPriority w:val="9"/>
     <w:unhideWhenUsed/>
     <w:qFormat/>
-    <w:rsid w:val="00D96D24"/>
+    <w:rsid w:val="00081757"/>
     <w:pPr>
       <w:keepLines/>
-      <w:ind w:left="864"/>
+      <w:ind w:left="288"/>
       <w:outlineLvl w:val="3"/>
     </w:pPr>
     <w:rPr>
@@ -3490,10 +3485,10 @@
     <w:uiPriority w:val="9"/>
     <w:unhideWhenUsed/>
     <w:qFormat/>
-    <w:rsid w:val="00D96D24"/>
+    <w:rsid w:val="00081757"/>
     <w:pPr>
       <w:keepLines/>
-      <w:ind w:left="1152"/>
+      <w:ind w:left="576"/>
       <w:outlineLvl w:val="4"/>
     </w:pPr>
     <w:rPr>
@@ -3510,10 +3505,10 @@
     <w:uiPriority w:val="9"/>
     <w:unhideWhenUsed/>
     <w:qFormat/>
-    <w:rsid w:val="00D96D24"/>
+    <w:rsid w:val="00081757"/>
     <w:pPr>
       <w:keepLines/>
-      <w:ind w:left="1440"/>
+      <w:ind w:left="864"/>
       <w:outlineLvl w:val="5"/>
     </w:pPr>
     <w:rPr>

</xml_diff>